<commit_message>
Añadidos BFS y DFS al TAD
</commit_message>
<xml_diff>
--- a/Método de la ingeniería/TAD Grafos.docx
+++ b/Método de la ingeniería/TAD Grafos.docx
@@ -2102,6 +2102,106 @@
           </w:p>
           <w:p>
             <w:pPr>
+              <w:pStyle w:val="Prrafodelista"/>
+              <w:numPr>
+                <w:ilvl w:val="0"/>
+                <w:numId w:val="1"/>
+              </w:numPr>
+              <w:rPr>
+                <w:lang w:val="en-US"/>
+              </w:rPr>
+            </w:pPr>
+            <w:proofErr w:type="spellStart"/>
+            <w:r>
+              <w:rPr>
+                <w:lang w:val="en-US"/>
+              </w:rPr>
+              <w:t>bfs</w:t>
+            </w:r>
+            <w:proofErr w:type="spellEnd"/>
+            <w:r>
+              <w:rPr>
+                <w:lang w:val="en-US"/>
+              </w:rPr>
+              <w:t xml:space="preserve">                                      </w:t>
+            </w:r>
+            <w:r>
+              <w:rPr>
+                <w:lang w:val="en-US"/>
+              </w:rPr>
+              <w:t>Graph</w:t>
+            </w:r>
+            <w:r>
+              <w:rPr>
+                <w:lang w:val="en-US"/>
+              </w:rPr>
+              <w:t xml:space="preserve"> x Vertex</w:t>
+            </w:r>
+            <w:r>
+              <w:rPr>
+                <w:lang w:val="en-US"/>
+              </w:rPr>
+              <w:t xml:space="preserve"> </w:t>
+            </w:r>
+            <w:r>
+              <w:rPr>
+                <w:lang w:val="en-US"/>
+              </w:rPr>
+              <w:t xml:space="preserve">→ </w:t>
+            </w:r>
+            <w:r>
+              <w:rPr>
+                <w:lang w:val="en-US"/>
+              </w:rPr>
+              <w:t>Graph</w:t>
+            </w:r>
+          </w:p>
+          <w:p>
+            <w:pPr>
+              <w:pStyle w:val="Prrafodelista"/>
+              <w:numPr>
+                <w:ilvl w:val="0"/>
+                <w:numId w:val="1"/>
+              </w:numPr>
+              <w:rPr>
+                <w:lang w:val="en-US"/>
+              </w:rPr>
+            </w:pPr>
+            <w:proofErr w:type="spellStart"/>
+            <w:r>
+              <w:rPr>
+                <w:lang w:val="en-US"/>
+              </w:rPr>
+              <w:t>d</w:t>
+            </w:r>
+            <w:r>
+              <w:rPr>
+                <w:lang w:val="en-US"/>
+              </w:rPr>
+              <w:t>fs</w:t>
+            </w:r>
+            <w:proofErr w:type="spellEnd"/>
+            <w:r>
+              <w:rPr>
+                <w:lang w:val="en-US"/>
+              </w:rPr>
+              <w:t xml:space="preserve">                                      Graph</w:t>
+            </w:r>
+            <w:r>
+              <w:rPr>
+                <w:lang w:val="en-US"/>
+              </w:rPr>
+              <w:t xml:space="preserve"> </w:t>
+            </w:r>
+            <w:r>
+              <w:rPr>
+                <w:lang w:val="en-US"/>
+              </w:rPr>
+              <w:t>→ Graph</w:t>
+            </w:r>
+          </w:p>
+          <w:p>
+            <w:pPr>
               <w:ind w:left="360"/>
               <w:rPr>
                 <w:lang w:val="en-US"/>
@@ -2411,7 +2511,6 @@
               <w:t xml:space="preserve"> </w:t>
             </w:r>
             <w:proofErr w:type="spellStart"/>
-            <w:proofErr w:type="gramStart"/>
             <w:r>
               <w:rPr>
                 <w:rFonts w:eastAsiaTheme="minorEastAsia"/>
@@ -2427,7 +2526,14 @@
               <w:t>.V</w:t>
             </w:r>
             <w:proofErr w:type="spellEnd"/>
-            <w:proofErr w:type="gramEnd"/>
+          </w:p>
+          <w:p>
+            <w:pPr>
+              <w:rPr>
+                <w:rFonts w:eastAsiaTheme="minorEastAsia"/>
+                <w:lang w:val="en-US"/>
+              </w:rPr>
+            </w:pPr>
           </w:p>
         </w:tc>
       </w:tr>
@@ -2451,6 +2557,7 @@
                 <w:b/>
                 <w:lang w:val="en-US"/>
               </w:rPr>
+              <w:lastRenderedPageBreak/>
               <w:t>addEdge</w:t>
             </w:r>
             <w:proofErr w:type="spellEnd"/>
@@ -2549,7 +2656,6 @@
               <w:rPr>
                 <w:rFonts w:eastAsiaTheme="minorEastAsia"/>
               </w:rPr>
-              <w:lastRenderedPageBreak/>
               <w:t>Post:</w:t>
             </w:r>
             <w:r>
@@ -2665,7 +2771,6 @@
                 <w:b/>
                 <w:lang w:val="en-US"/>
               </w:rPr>
-              <w:lastRenderedPageBreak/>
               <w:t>addEdge</w:t>
             </w:r>
             <w:proofErr w:type="spellEnd"/>
@@ -4685,15 +4790,7 @@
               <w:rPr>
                 <w:rFonts w:eastAsiaTheme="minorEastAsia"/>
               </w:rPr>
-              <w:t>la lista de</w:t>
-            </w:r>
-            <w:bookmarkStart w:id="0" w:name="_GoBack"/>
-            <w:bookmarkEnd w:id="0"/>
-            <w:r>
-              <w:rPr>
-                <w:rFonts w:eastAsiaTheme="minorEastAsia"/>
-              </w:rPr>
-              <w:t xml:space="preserve"> vértices del grafo</w:t>
+              <w:t>la lista de vértices del grafo</w:t>
             </w:r>
             <w:r>
               <w:rPr>
@@ -4714,6 +4811,7 @@
                 <w:rFonts w:eastAsiaTheme="minorEastAsia"/>
                 <w:lang w:val="en-US"/>
               </w:rPr>
+              <w:lastRenderedPageBreak/>
               <w:t xml:space="preserve">Pre: </w:t>
             </w:r>
           </w:p>
@@ -4786,6 +4884,7 @@
                 <w:rFonts w:eastAsiaTheme="minorEastAsia"/>
                 <w:b/>
               </w:rPr>
+              <w:lastRenderedPageBreak/>
               <w:t>getVertex</w:t>
             </w:r>
             <w:proofErr w:type="spellEnd"/>
@@ -4822,7 +4921,6 @@
               <w:rPr>
                 <w:rFonts w:eastAsiaTheme="minorEastAsia"/>
               </w:rPr>
-              <w:lastRenderedPageBreak/>
               <w:t>“Devuelve</w:t>
             </w:r>
             <w:r>
@@ -4960,7 +5058,6 @@
                 <w:rFonts w:eastAsiaTheme="minorEastAsia"/>
                 <w:b/>
               </w:rPr>
-              <w:lastRenderedPageBreak/>
               <w:t>isDirected</w:t>
             </w:r>
             <w:proofErr w:type="spellEnd"/>
@@ -5179,12 +5276,609 @@
           </w:p>
         </w:tc>
       </w:tr>
+      <w:tr>
+        <w:tc>
+          <w:tcPr>
+            <w:tcW w:w="8828" w:type="dxa"/>
+          </w:tcPr>
+          <w:p>
+            <w:pPr>
+              <w:rPr>
+                <w:rFonts w:eastAsiaTheme="minorEastAsia"/>
+                <w:b/>
+                <w:lang w:val="en-US"/>
+              </w:rPr>
+            </w:pPr>
+            <w:proofErr w:type="spellStart"/>
+            <w:proofErr w:type="gramStart"/>
+            <w:r>
+              <w:rPr>
+                <w:rFonts w:eastAsiaTheme="minorEastAsia"/>
+                <w:b/>
+                <w:lang w:val="en-US"/>
+              </w:rPr>
+              <w:t>bfs</w:t>
+            </w:r>
+            <w:proofErr w:type="spellEnd"/>
+            <w:r>
+              <w:rPr>
+                <w:rFonts w:eastAsiaTheme="minorEastAsia"/>
+                <w:b/>
+                <w:lang w:val="en-US"/>
+              </w:rPr>
+              <w:t>(</w:t>
+            </w:r>
+            <w:proofErr w:type="gramEnd"/>
+            <w:r>
+              <w:rPr>
+                <w:rFonts w:eastAsiaTheme="minorEastAsia"/>
+                <w:b/>
+                <w:lang w:val="en-US"/>
+              </w:rPr>
+              <w:t>Graph g</w:t>
+            </w:r>
+            <w:r>
+              <w:rPr>
+                <w:rFonts w:eastAsiaTheme="minorEastAsia"/>
+                <w:b/>
+                <w:lang w:val="en-US"/>
+              </w:rPr>
+              <w:t>, Vertex s</w:t>
+            </w:r>
+            <w:r>
+              <w:rPr>
+                <w:rFonts w:eastAsiaTheme="minorEastAsia"/>
+                <w:b/>
+                <w:lang w:val="en-US"/>
+              </w:rPr>
+              <w:t>)</w:t>
+            </w:r>
+          </w:p>
+          <w:p>
+            <w:pPr>
+              <w:rPr>
+                <w:rFonts w:eastAsiaTheme="minorEastAsia"/>
+              </w:rPr>
+            </w:pPr>
+            <w:r>
+              <w:rPr>
+                <w:rFonts w:eastAsiaTheme="minorEastAsia"/>
+              </w:rPr>
+              <w:t>“</w:t>
+            </w:r>
+            <w:r>
+              <w:rPr>
+                <w:rFonts w:eastAsiaTheme="minorEastAsia"/>
+              </w:rPr>
+              <w:t xml:space="preserve">Realiza el algoritmo </w:t>
+            </w:r>
+            <w:proofErr w:type="spellStart"/>
+            <w:r>
+              <w:rPr>
+                <w:rFonts w:eastAsiaTheme="minorEastAsia"/>
+              </w:rPr>
+              <w:t>B</w:t>
+            </w:r>
+            <w:r>
+              <w:rPr>
+                <w:rFonts w:eastAsiaTheme="minorEastAsia"/>
+              </w:rPr>
+              <w:t>readth</w:t>
+            </w:r>
+            <w:proofErr w:type="spellEnd"/>
+            <w:r>
+              <w:rPr>
+                <w:rFonts w:eastAsiaTheme="minorEastAsia"/>
+              </w:rPr>
+              <w:t xml:space="preserve"> </w:t>
+            </w:r>
+            <w:proofErr w:type="spellStart"/>
+            <w:r>
+              <w:rPr>
+                <w:rFonts w:eastAsiaTheme="minorEastAsia"/>
+              </w:rPr>
+              <w:t>F</w:t>
+            </w:r>
+            <w:r>
+              <w:rPr>
+                <w:rFonts w:eastAsiaTheme="minorEastAsia"/>
+              </w:rPr>
+              <w:t>irst</w:t>
+            </w:r>
+            <w:proofErr w:type="spellEnd"/>
+            <w:r>
+              <w:rPr>
+                <w:rFonts w:eastAsiaTheme="minorEastAsia"/>
+              </w:rPr>
+              <w:t xml:space="preserve"> </w:t>
+            </w:r>
+            <w:proofErr w:type="spellStart"/>
+            <w:r>
+              <w:rPr>
+                <w:rFonts w:eastAsiaTheme="minorEastAsia"/>
+              </w:rPr>
+              <w:t>S</w:t>
+            </w:r>
+            <w:r>
+              <w:rPr>
+                <w:rFonts w:eastAsiaTheme="minorEastAsia"/>
+              </w:rPr>
+              <w:t>earch</w:t>
+            </w:r>
+            <w:proofErr w:type="spellEnd"/>
+            <w:r>
+              <w:rPr>
+                <w:rFonts w:eastAsiaTheme="minorEastAsia"/>
+              </w:rPr>
+              <w:t>, ajustando informació</w:t>
+            </w:r>
+            <w:r>
+              <w:rPr>
+                <w:rFonts w:eastAsiaTheme="minorEastAsia"/>
+              </w:rPr>
+              <w:t>n para los vértices del grafo</w:t>
+            </w:r>
+            <w:r>
+              <w:rPr>
+                <w:rFonts w:eastAsiaTheme="minorEastAsia"/>
+              </w:rPr>
+              <w:t>”</w:t>
+            </w:r>
+          </w:p>
+          <w:p>
+            <w:pPr>
+              <w:rPr>
+                <w:rFonts w:eastAsiaTheme="minorEastAsia"/>
+                <w:lang w:val="en-US"/>
+              </w:rPr>
+            </w:pPr>
+            <w:r>
+              <w:rPr>
+                <w:rFonts w:eastAsiaTheme="minorEastAsia"/>
+                <w:lang w:val="en-US"/>
+              </w:rPr>
+              <w:t xml:space="preserve">Pre: </w:t>
+            </w:r>
+            <w:r>
+              <w:rPr>
+                <w:rFonts w:eastAsiaTheme="minorEastAsia"/>
+                <w:lang w:val="en-US"/>
+              </w:rPr>
+              <w:t>s</w:t>
+            </w:r>
+            <w:r>
+              <w:rPr>
+                <w:rFonts w:eastAsiaTheme="minorEastAsia"/>
+                <w:lang w:val="en-US"/>
+              </w:rPr>
+              <w:t xml:space="preserve"> </w:t>
+            </w:r>
+            <m:oMath>
+              <m:r>
+                <w:rPr>
+                  <w:rFonts w:ascii="Cambria Math" w:eastAsiaTheme="minorEastAsia" w:hAnsi="Cambria Math"/>
+                  <w:lang w:val="en-US"/>
+                </w:rPr>
+                <m:t>∈</m:t>
+              </m:r>
+            </m:oMath>
+            <w:r>
+              <w:rPr>
+                <w:rFonts w:eastAsiaTheme="minorEastAsia"/>
+                <w:lang w:val="en-US"/>
+              </w:rPr>
+              <w:t xml:space="preserve"> g.V</w:t>
+            </w:r>
+          </w:p>
+          <w:p>
+            <w:pPr>
+              <w:rPr>
+                <w:rFonts w:eastAsiaTheme="minorEastAsia"/>
+              </w:rPr>
+            </w:pPr>
+            <w:r>
+              <w:rPr>
+                <w:rFonts w:eastAsiaTheme="minorEastAsia"/>
+              </w:rPr>
+              <w:t xml:space="preserve">Post: </w:t>
+            </w:r>
+            <w:r>
+              <w:rPr>
+                <w:rFonts w:ascii="Cambria Math" w:hAnsi="Cambria Math" w:cs="Cambria Math"/>
+                <w:color w:val="222222"/>
+                <w:shd w:val="clear" w:color="auto" w:fill="FFFFFF"/>
+              </w:rPr>
+              <w:t>∀</w:t>
+            </w:r>
+            <w:r>
+              <w:rPr>
+                <w:rFonts w:ascii="Cambria Math" w:hAnsi="Cambria Math" w:cs="Cambria Math"/>
+                <w:color w:val="222222"/>
+                <w:shd w:val="clear" w:color="auto" w:fill="FFFFFF"/>
+              </w:rPr>
+              <w:t xml:space="preserve">u </w:t>
+            </w:r>
+            <m:oMath>
+              <m:r>
+                <w:rPr>
+                  <w:rFonts w:ascii="Cambria Math" w:eastAsiaTheme="minorEastAsia" w:hAnsi="Cambria Math"/>
+                </w:rPr>
+                <m:t>∈</m:t>
+              </m:r>
+            </m:oMath>
+            <w:r>
+              <w:rPr>
+                <w:rFonts w:eastAsiaTheme="minorEastAsia"/>
+              </w:rPr>
+              <w:t xml:space="preserve"> </w:t>
+            </w:r>
+            <w:proofErr w:type="gramStart"/>
+            <w:r>
+              <w:rPr>
+                <w:rFonts w:eastAsiaTheme="minorEastAsia"/>
+              </w:rPr>
+              <w:t>g.V</w:t>
+            </w:r>
+            <w:proofErr w:type="gramEnd"/>
+            <w:r>
+              <w:rPr>
+                <w:rFonts w:eastAsiaTheme="minorEastAsia"/>
+              </w:rPr>
+              <w:t>, añade atributo</w:t>
+            </w:r>
+            <w:r>
+              <w:rPr>
+                <w:rFonts w:eastAsiaTheme="minorEastAsia"/>
+              </w:rPr>
+              <w:t xml:space="preserve">s </w:t>
+            </w:r>
+            <w:proofErr w:type="spellStart"/>
+            <w:r>
+              <w:rPr>
+                <w:rFonts w:eastAsiaTheme="minorEastAsia"/>
+              </w:rPr>
+              <w:t>u.pred</w:t>
+            </w:r>
+            <w:proofErr w:type="spellEnd"/>
+            <w:r>
+              <w:rPr>
+                <w:rFonts w:eastAsiaTheme="minorEastAsia"/>
+              </w:rPr>
+              <w:t xml:space="preserve"> y </w:t>
+            </w:r>
+            <w:proofErr w:type="spellStart"/>
+            <w:r>
+              <w:rPr>
+                <w:rFonts w:eastAsiaTheme="minorEastAsia"/>
+              </w:rPr>
+              <w:t>u.d</w:t>
+            </w:r>
+            <w:proofErr w:type="spellEnd"/>
+            <w:r>
+              <w:rPr>
+                <w:rFonts w:eastAsiaTheme="minorEastAsia"/>
+              </w:rPr>
+              <w:t xml:space="preserve">, que corresponden a los añadidos por el algoritmo </w:t>
+            </w:r>
+            <w:proofErr w:type="spellStart"/>
+            <w:r>
+              <w:rPr>
+                <w:rFonts w:eastAsiaTheme="minorEastAsia"/>
+              </w:rPr>
+              <w:t>Breadth</w:t>
+            </w:r>
+            <w:proofErr w:type="spellEnd"/>
+            <w:r>
+              <w:rPr>
+                <w:rFonts w:eastAsiaTheme="minorEastAsia"/>
+              </w:rPr>
+              <w:t xml:space="preserve"> </w:t>
+            </w:r>
+            <w:proofErr w:type="spellStart"/>
+            <w:r>
+              <w:rPr>
+                <w:rFonts w:eastAsiaTheme="minorEastAsia"/>
+              </w:rPr>
+              <w:t>First</w:t>
+            </w:r>
+            <w:proofErr w:type="spellEnd"/>
+            <w:r>
+              <w:rPr>
+                <w:rFonts w:eastAsiaTheme="minorEastAsia"/>
+              </w:rPr>
+              <w:t xml:space="preserve"> </w:t>
+            </w:r>
+            <w:proofErr w:type="spellStart"/>
+            <w:r>
+              <w:rPr>
+                <w:rFonts w:eastAsiaTheme="minorEastAsia"/>
+              </w:rPr>
+              <w:t>Search</w:t>
+            </w:r>
+            <w:proofErr w:type="spellEnd"/>
+          </w:p>
+        </w:tc>
+      </w:tr>
+      <w:tr>
+        <w:tc>
+          <w:tcPr>
+            <w:tcW w:w="8828" w:type="dxa"/>
+          </w:tcPr>
+          <w:p>
+            <w:pPr>
+              <w:rPr>
+                <w:rFonts w:eastAsiaTheme="minorEastAsia"/>
+                <w:b/>
+                <w:lang w:val="en-US"/>
+              </w:rPr>
+            </w:pPr>
+            <w:proofErr w:type="spellStart"/>
+            <w:proofErr w:type="gramStart"/>
+            <w:r>
+              <w:rPr>
+                <w:rFonts w:eastAsiaTheme="minorEastAsia"/>
+                <w:b/>
+                <w:lang w:val="en-US"/>
+              </w:rPr>
+              <w:t>d</w:t>
+            </w:r>
+            <w:r>
+              <w:rPr>
+                <w:rFonts w:eastAsiaTheme="minorEastAsia"/>
+                <w:b/>
+                <w:lang w:val="en-US"/>
+              </w:rPr>
+              <w:t>fs</w:t>
+            </w:r>
+            <w:proofErr w:type="spellEnd"/>
+            <w:r>
+              <w:rPr>
+                <w:rFonts w:eastAsiaTheme="minorEastAsia"/>
+                <w:b/>
+                <w:lang w:val="en-US"/>
+              </w:rPr>
+              <w:t>(</w:t>
+            </w:r>
+            <w:proofErr w:type="gramEnd"/>
+            <w:r>
+              <w:rPr>
+                <w:rFonts w:eastAsiaTheme="minorEastAsia"/>
+                <w:b/>
+                <w:lang w:val="en-US"/>
+              </w:rPr>
+              <w:t>Graph g, Vertex s)</w:t>
+            </w:r>
+          </w:p>
+          <w:p>
+            <w:pPr>
+              <w:rPr>
+                <w:rFonts w:eastAsiaTheme="minorEastAsia"/>
+              </w:rPr>
+            </w:pPr>
+            <w:r>
+              <w:rPr>
+                <w:rFonts w:eastAsiaTheme="minorEastAsia"/>
+              </w:rPr>
+              <w:t xml:space="preserve">“Realiza el algoritmo </w:t>
+            </w:r>
+            <w:r>
+              <w:rPr>
+                <w:rFonts w:eastAsiaTheme="minorEastAsia"/>
+              </w:rPr>
+              <w:t>Dep</w:t>
+            </w:r>
+            <w:r>
+              <w:rPr>
+                <w:rFonts w:eastAsiaTheme="minorEastAsia"/>
+              </w:rPr>
+              <w:t xml:space="preserve">th </w:t>
+            </w:r>
+            <w:proofErr w:type="spellStart"/>
+            <w:r>
+              <w:rPr>
+                <w:rFonts w:eastAsiaTheme="minorEastAsia"/>
+              </w:rPr>
+              <w:t>First</w:t>
+            </w:r>
+            <w:proofErr w:type="spellEnd"/>
+            <w:r>
+              <w:rPr>
+                <w:rFonts w:eastAsiaTheme="minorEastAsia"/>
+              </w:rPr>
+              <w:t xml:space="preserve"> </w:t>
+            </w:r>
+            <w:proofErr w:type="spellStart"/>
+            <w:r>
+              <w:rPr>
+                <w:rFonts w:eastAsiaTheme="minorEastAsia"/>
+              </w:rPr>
+              <w:t>Search</w:t>
+            </w:r>
+            <w:proofErr w:type="spellEnd"/>
+            <w:r>
+              <w:rPr>
+                <w:rFonts w:eastAsiaTheme="minorEastAsia"/>
+              </w:rPr>
+              <w:t>, ajustando informació</w:t>
+            </w:r>
+            <w:r>
+              <w:rPr>
+                <w:rFonts w:eastAsiaTheme="minorEastAsia"/>
+              </w:rPr>
+              <w:t>n para los vértices del grafo</w:t>
+            </w:r>
+            <w:r>
+              <w:rPr>
+                <w:rFonts w:eastAsiaTheme="minorEastAsia"/>
+              </w:rPr>
+              <w:t>”</w:t>
+            </w:r>
+          </w:p>
+          <w:p>
+            <w:pPr>
+              <w:rPr>
+                <w:rFonts w:eastAsiaTheme="minorEastAsia"/>
+              </w:rPr>
+            </w:pPr>
+            <w:r>
+              <w:rPr>
+                <w:rFonts w:eastAsiaTheme="minorEastAsia"/>
+              </w:rPr>
+              <w:t xml:space="preserve">Pre: </w:t>
+            </w:r>
+          </w:p>
+          <w:p>
+            <w:pPr>
+              <w:rPr>
+                <w:rFonts w:eastAsiaTheme="minorEastAsia"/>
+              </w:rPr>
+            </w:pPr>
+            <w:r>
+              <w:rPr>
+                <w:rFonts w:eastAsiaTheme="minorEastAsia"/>
+              </w:rPr>
+              <w:t xml:space="preserve">Post: </w:t>
+            </w:r>
+            <w:r>
+              <w:rPr>
+                <w:rFonts w:ascii="Cambria Math" w:hAnsi="Cambria Math" w:cs="Cambria Math"/>
+                <w:color w:val="222222"/>
+                <w:shd w:val="clear" w:color="auto" w:fill="FFFFFF"/>
+              </w:rPr>
+              <w:t xml:space="preserve">∀u </w:t>
+            </w:r>
+            <m:oMath>
+              <m:r>
+                <w:rPr>
+                  <w:rFonts w:ascii="Cambria Math" w:eastAsiaTheme="minorEastAsia" w:hAnsi="Cambria Math"/>
+                </w:rPr>
+                <m:t>∈</m:t>
+              </m:r>
+            </m:oMath>
+            <w:r>
+              <w:rPr>
+                <w:rFonts w:eastAsiaTheme="minorEastAsia"/>
+              </w:rPr>
+              <w:t xml:space="preserve"> </w:t>
+            </w:r>
+            <w:proofErr w:type="spellStart"/>
+            <w:r>
+              <w:rPr>
+                <w:rFonts w:eastAsiaTheme="minorEastAsia"/>
+              </w:rPr>
+              <w:t>g.V</w:t>
+            </w:r>
+            <w:proofErr w:type="spellEnd"/>
+            <w:r>
+              <w:rPr>
+                <w:rFonts w:eastAsiaTheme="minorEastAsia"/>
+              </w:rPr>
+              <w:t>, añade atributo</w:t>
+            </w:r>
+            <w:r>
+              <w:rPr>
+                <w:rFonts w:eastAsiaTheme="minorEastAsia"/>
+              </w:rPr>
+              <w:t xml:space="preserve">s </w:t>
+            </w:r>
+            <w:proofErr w:type="spellStart"/>
+            <w:r>
+              <w:rPr>
+                <w:rFonts w:eastAsiaTheme="minorEastAsia"/>
+              </w:rPr>
+              <w:t>u.pred</w:t>
+            </w:r>
+            <w:proofErr w:type="spellEnd"/>
+            <w:r>
+              <w:rPr>
+                <w:rFonts w:eastAsiaTheme="minorEastAsia"/>
+              </w:rPr>
+              <w:t>,</w:t>
+            </w:r>
+            <w:r>
+              <w:rPr>
+                <w:rFonts w:eastAsiaTheme="minorEastAsia"/>
+              </w:rPr>
+              <w:t xml:space="preserve"> </w:t>
+            </w:r>
+            <w:proofErr w:type="spellStart"/>
+            <w:r>
+              <w:rPr>
+                <w:rFonts w:eastAsiaTheme="minorEastAsia"/>
+              </w:rPr>
+              <w:t>u.d</w:t>
+            </w:r>
+            <w:proofErr w:type="spellEnd"/>
+            <w:r>
+              <w:rPr>
+                <w:rFonts w:eastAsiaTheme="minorEastAsia"/>
+              </w:rPr>
+              <w:t xml:space="preserve"> y </w:t>
+            </w:r>
+            <w:proofErr w:type="spellStart"/>
+            <w:r>
+              <w:rPr>
+                <w:rFonts w:eastAsiaTheme="minorEastAsia"/>
+              </w:rPr>
+              <w:t>u.f</w:t>
+            </w:r>
+            <w:proofErr w:type="spellEnd"/>
+            <w:r>
+              <w:rPr>
+                <w:rFonts w:eastAsiaTheme="minorEastAsia"/>
+              </w:rPr>
+              <w:t xml:space="preserve">, </w:t>
+            </w:r>
+            <w:r>
+              <w:rPr>
+                <w:rFonts w:eastAsiaTheme="minorEastAsia"/>
+              </w:rPr>
+              <w:t xml:space="preserve">que corresponden a los añadidos por el algoritmo </w:t>
+            </w:r>
+            <w:r>
+              <w:rPr>
+                <w:rFonts w:eastAsiaTheme="minorEastAsia"/>
+              </w:rPr>
+              <w:t>Dep</w:t>
+            </w:r>
+            <w:bookmarkStart w:id="0" w:name="_GoBack"/>
+            <w:bookmarkEnd w:id="0"/>
+            <w:r>
+              <w:rPr>
+                <w:rFonts w:eastAsiaTheme="minorEastAsia"/>
+              </w:rPr>
+              <w:t xml:space="preserve">th </w:t>
+            </w:r>
+            <w:proofErr w:type="spellStart"/>
+            <w:r>
+              <w:rPr>
+                <w:rFonts w:eastAsiaTheme="minorEastAsia"/>
+              </w:rPr>
+              <w:t>First</w:t>
+            </w:r>
+            <w:proofErr w:type="spellEnd"/>
+            <w:r>
+              <w:rPr>
+                <w:rFonts w:eastAsiaTheme="minorEastAsia"/>
+              </w:rPr>
+              <w:t xml:space="preserve"> </w:t>
+            </w:r>
+            <w:proofErr w:type="spellStart"/>
+            <w:r>
+              <w:rPr>
+                <w:rFonts w:eastAsiaTheme="minorEastAsia"/>
+              </w:rPr>
+              <w:t>Search</w:t>
+            </w:r>
+            <w:proofErr w:type="spellEnd"/>
+          </w:p>
+        </w:tc>
+      </w:tr>
     </w:tbl>
     <w:p>
       <w:pPr>
         <w:rPr>
           <w:b/>
-          <w:lang w:val="en-US"/>
         </w:rPr>
       </w:pPr>
     </w:p>
@@ -6884,7 +7578,7 @@
 </file>
 
 <file path=customXml/itemProps1.xml><?xml version="1.0" encoding="utf-8"?>
-<ds:datastoreItem xmlns:ds="http://schemas.openxmlformats.org/officeDocument/2006/customXml" ds:itemID="{F8B2F083-6E30-459C-9696-04009D9E297B}">
+<ds:datastoreItem xmlns:ds="http://schemas.openxmlformats.org/officeDocument/2006/customXml" ds:itemID="{D4FD2317-1947-4933-9E4F-6435A33736E8}">
   <ds:schemaRefs>
     <ds:schemaRef ds:uri="http://schemas.openxmlformats.org/officeDocument/2006/bibliography"/>
   </ds:schemaRefs>

</xml_diff>

<commit_message>
Update diseños de casos pruebas
</commit_message>
<xml_diff>
--- a/Método de la ingeniería/TAD Grafos.docx
+++ b/Método de la ingeniería/TAD Grafos.docx
@@ -14494,11 +14494,11 @@
         <w:tblLook w:val="04A0" w:firstRow="1" w:lastRow="0" w:firstColumn="1" w:lastColumn="0" w:noHBand="0" w:noVBand="1"/>
       </w:tblPr>
       <w:tblGrid>
-        <w:gridCol w:w="817"/>
-        <w:gridCol w:w="1768"/>
-        <w:gridCol w:w="2655"/>
-        <w:gridCol w:w="992"/>
-        <w:gridCol w:w="2596"/>
+        <w:gridCol w:w="774"/>
+        <w:gridCol w:w="1695"/>
+        <w:gridCol w:w="2453"/>
+        <w:gridCol w:w="977"/>
+        <w:gridCol w:w="2929"/>
       </w:tblGrid>
       <w:tr>
         <w:tc>
@@ -14545,13 +14545,21 @@
               </w:rPr>
               <w:t xml:space="preserve"> </w:t>
             </w:r>
+            <w:r>
+              <w:rPr>
+                <w:rFonts w:ascii="Times New Roman" w:hAnsi="Times New Roman" w:cs="Times New Roman"/>
+              </w:rPr>
+              <w:t xml:space="preserve">encuentra el camino mínimo entre todos los vértices. </w:t>
+            </w:r>
+            <w:bookmarkStart w:id="0" w:name="_GoBack"/>
+            <w:bookmarkEnd w:id="0"/>
           </w:p>
         </w:tc>
       </w:tr>
       <w:tr>
         <w:tc>
           <w:tcPr>
-            <w:tcW w:w="817" w:type="dxa"/>
+            <w:tcW w:w="774" w:type="dxa"/>
           </w:tcPr>
           <w:p>
             <w:pPr>
@@ -14570,7 +14578,7 @@
         </w:tc>
         <w:tc>
           <w:tcPr>
-            <w:tcW w:w="1768" w:type="dxa"/>
+            <w:tcW w:w="1695" w:type="dxa"/>
           </w:tcPr>
           <w:p>
             <w:pPr>
@@ -14589,7 +14597,7 @@
         </w:tc>
         <w:tc>
           <w:tcPr>
-            <w:tcW w:w="2655" w:type="dxa"/>
+            <w:tcW w:w="2453" w:type="dxa"/>
           </w:tcPr>
           <w:p>
             <w:pPr>
@@ -14608,7 +14616,7 @@
         </w:tc>
         <w:tc>
           <w:tcPr>
-            <w:tcW w:w="992" w:type="dxa"/>
+            <w:tcW w:w="977" w:type="dxa"/>
           </w:tcPr>
           <w:p>
             <w:pPr>
@@ -14627,7 +14635,7 @@
         </w:tc>
         <w:tc>
           <w:tcPr>
-            <w:tcW w:w="2596" w:type="dxa"/>
+            <w:tcW w:w="2929" w:type="dxa"/>
           </w:tcPr>
           <w:p>
             <w:pPr>
@@ -14648,7 +14656,7 @@
       <w:tr>
         <w:tc>
           <w:tcPr>
-            <w:tcW w:w="817" w:type="dxa"/>
+            <w:tcW w:w="774" w:type="dxa"/>
           </w:tcPr>
           <w:p>
             <w:pPr>
@@ -14669,7 +14677,7 @@
         </w:tc>
         <w:tc>
           <w:tcPr>
-            <w:tcW w:w="1768" w:type="dxa"/>
+            <w:tcW w:w="1695" w:type="dxa"/>
           </w:tcPr>
           <w:p>
             <w:pPr>
@@ -14718,7 +14726,7 @@
         </w:tc>
         <w:tc>
           <w:tcPr>
-            <w:tcW w:w="2655" w:type="dxa"/>
+            <w:tcW w:w="2453" w:type="dxa"/>
           </w:tcPr>
           <w:p>
             <w:pPr>
@@ -14792,7 +14800,7 @@
         </w:tc>
         <w:tc>
           <w:tcPr>
-            <w:tcW w:w="992" w:type="dxa"/>
+            <w:tcW w:w="977" w:type="dxa"/>
           </w:tcPr>
           <w:p>
             <w:pPr>
@@ -14811,7 +14819,7 @@
         </w:tc>
         <w:tc>
           <w:tcPr>
-            <w:tcW w:w="2596" w:type="dxa"/>
+            <w:tcW w:w="2929" w:type="dxa"/>
           </w:tcPr>
           <w:p>
             <w:pPr>
@@ -14887,7 +14895,7 @@
       <w:tr>
         <w:tc>
           <w:tcPr>
-            <w:tcW w:w="817" w:type="dxa"/>
+            <w:tcW w:w="774" w:type="dxa"/>
           </w:tcPr>
           <w:p>
             <w:pPr>
@@ -14908,7 +14916,7 @@
         </w:tc>
         <w:tc>
           <w:tcPr>
-            <w:tcW w:w="1768" w:type="dxa"/>
+            <w:tcW w:w="1695" w:type="dxa"/>
           </w:tcPr>
           <w:p>
             <w:pPr>
@@ -14957,7 +14965,7 @@
         </w:tc>
         <w:tc>
           <w:tcPr>
-            <w:tcW w:w="2655" w:type="dxa"/>
+            <w:tcW w:w="2453" w:type="dxa"/>
           </w:tcPr>
           <w:p>
             <w:pPr>
@@ -15031,7 +15039,7 @@
         </w:tc>
         <w:tc>
           <w:tcPr>
-            <w:tcW w:w="992" w:type="dxa"/>
+            <w:tcW w:w="977" w:type="dxa"/>
           </w:tcPr>
           <w:p>
             <w:pPr>
@@ -15050,7 +15058,7 @@
         </w:tc>
         <w:tc>
           <w:tcPr>
-            <w:tcW w:w="2596" w:type="dxa"/>
+            <w:tcW w:w="2929" w:type="dxa"/>
           </w:tcPr>
           <w:p>
             <w:pPr>
@@ -15066,6 +15074,364 @@
               <w:t>La matriz resultante sería:</w:t>
             </w:r>
           </w:p>
+          <w:tbl>
+            <w:tblPr>
+              <w:tblStyle w:val="Tablaconcuadrcula"/>
+              <w:tblW w:w="0" w:type="auto"/>
+              <w:tblLook w:val="04A0" w:firstRow="1" w:lastRow="0" w:firstColumn="1" w:lastColumn="0" w:noHBand="0" w:noVBand="1"/>
+            </w:tblPr>
+            <w:tblGrid>
+              <w:gridCol w:w="474"/>
+              <w:gridCol w:w="474"/>
+              <w:gridCol w:w="474"/>
+              <w:gridCol w:w="474"/>
+              <w:gridCol w:w="474"/>
+            </w:tblGrid>
+            <w:tr>
+              <w:tc>
+                <w:tcPr>
+                  <w:tcW w:w="474" w:type="dxa"/>
+                </w:tcPr>
+                <w:p>
+                  <w:pPr>
+                    <w:jc w:val="both"/>
+                    <w:rPr>
+                      <w:rFonts w:ascii="Times New Roman" w:hAnsi="Times New Roman" w:cs="Times New Roman"/>
+                    </w:rPr>
+                  </w:pPr>
+                </w:p>
+              </w:tc>
+              <w:tc>
+                <w:tcPr>
+                  <w:tcW w:w="474" w:type="dxa"/>
+                </w:tcPr>
+                <w:p>
+                  <w:pPr>
+                    <w:jc w:val="both"/>
+                    <w:rPr>
+                      <w:rFonts w:ascii="Times New Roman" w:hAnsi="Times New Roman" w:cs="Times New Roman"/>
+                    </w:rPr>
+                  </w:pPr>
+                  <w:r>
+                    <w:rPr>
+                      <w:rFonts w:ascii="Times New Roman" w:hAnsi="Times New Roman" w:cs="Times New Roman"/>
+                    </w:rPr>
+                    <w:t>1</w:t>
+                  </w:r>
+                </w:p>
+              </w:tc>
+              <w:tc>
+                <w:tcPr>
+                  <w:tcW w:w="474" w:type="dxa"/>
+                </w:tcPr>
+                <w:p>
+                  <w:pPr>
+                    <w:jc w:val="both"/>
+                    <w:rPr>
+                      <w:rFonts w:ascii="Times New Roman" w:hAnsi="Times New Roman" w:cs="Times New Roman"/>
+                    </w:rPr>
+                  </w:pPr>
+                  <w:r>
+                    <w:rPr>
+                      <w:rFonts w:ascii="Times New Roman" w:hAnsi="Times New Roman" w:cs="Times New Roman"/>
+                    </w:rPr>
+                    <w:t>2</w:t>
+                  </w:r>
+                </w:p>
+              </w:tc>
+              <w:tc>
+                <w:tcPr>
+                  <w:tcW w:w="474" w:type="dxa"/>
+                </w:tcPr>
+                <w:p>
+                  <w:pPr>
+                    <w:jc w:val="both"/>
+                    <w:rPr>
+                      <w:rFonts w:ascii="Times New Roman" w:hAnsi="Times New Roman" w:cs="Times New Roman"/>
+                    </w:rPr>
+                  </w:pPr>
+                  <w:r>
+                    <w:rPr>
+                      <w:rFonts w:ascii="Times New Roman" w:hAnsi="Times New Roman" w:cs="Times New Roman"/>
+                    </w:rPr>
+                    <w:t>3</w:t>
+                  </w:r>
+                </w:p>
+              </w:tc>
+              <w:tc>
+                <w:tcPr>
+                  <w:tcW w:w="474" w:type="dxa"/>
+                </w:tcPr>
+                <w:p>
+                  <w:pPr>
+                    <w:jc w:val="both"/>
+                    <w:rPr>
+                      <w:rFonts w:ascii="Times New Roman" w:hAnsi="Times New Roman" w:cs="Times New Roman"/>
+                    </w:rPr>
+                  </w:pPr>
+                  <w:r>
+                    <w:rPr>
+                      <w:rFonts w:ascii="Times New Roman" w:hAnsi="Times New Roman" w:cs="Times New Roman"/>
+                    </w:rPr>
+                    <w:t>4</w:t>
+                  </w:r>
+                </w:p>
+              </w:tc>
+            </w:tr>
+            <w:tr>
+              <w:tc>
+                <w:tcPr>
+                  <w:tcW w:w="474" w:type="dxa"/>
+                </w:tcPr>
+                <w:p>
+                  <w:pPr>
+                    <w:jc w:val="both"/>
+                    <w:rPr>
+                      <w:rFonts w:ascii="Times New Roman" w:hAnsi="Times New Roman" w:cs="Times New Roman"/>
+                    </w:rPr>
+                  </w:pPr>
+                  <w:r>
+                    <w:rPr>
+                      <w:rFonts w:ascii="Times New Roman" w:hAnsi="Times New Roman" w:cs="Times New Roman"/>
+                    </w:rPr>
+                    <w:t>1</w:t>
+                  </w:r>
+                </w:p>
+              </w:tc>
+              <w:tc>
+                <w:tcPr>
+                  <w:tcW w:w="474" w:type="dxa"/>
+                </w:tcPr>
+                <w:p>
+                  <w:r>
+                    <w:t>0</w:t>
+                  </w:r>
+                </w:p>
+              </w:tc>
+              <w:tc>
+                <w:tcPr>
+                  <w:tcW w:w="474" w:type="dxa"/>
+                </w:tcPr>
+                <w:p>
+                  <w:r>
+                    <w:t>5</w:t>
+                  </w:r>
+                </w:p>
+              </w:tc>
+              <w:tc>
+                <w:tcPr>
+                  <w:tcW w:w="474" w:type="dxa"/>
+                </w:tcPr>
+                <w:p>
+                  <w:r>
+                    <w:t>6</w:t>
+                  </w:r>
+                </w:p>
+              </w:tc>
+              <w:tc>
+                <w:tcPr>
+                  <w:tcW w:w="474" w:type="dxa"/>
+                </w:tcPr>
+                <w:p>
+                  <w:r>
+                    <w:t>8</w:t>
+                  </w:r>
+                </w:p>
+              </w:tc>
+            </w:tr>
+            <w:tr>
+              <w:tc>
+                <w:tcPr>
+                  <w:tcW w:w="474" w:type="dxa"/>
+                </w:tcPr>
+                <w:p>
+                  <w:pPr>
+                    <w:jc w:val="both"/>
+                    <w:rPr>
+                      <w:rFonts w:ascii="Times New Roman" w:hAnsi="Times New Roman" w:cs="Times New Roman"/>
+                    </w:rPr>
+                  </w:pPr>
+                  <w:r>
+                    <w:rPr>
+                      <w:rFonts w:ascii="Times New Roman" w:hAnsi="Times New Roman" w:cs="Times New Roman"/>
+                    </w:rPr>
+                    <w:t>2</w:t>
+                  </w:r>
+                </w:p>
+              </w:tc>
+              <w:tc>
+                <w:tcPr>
+                  <w:tcW w:w="474" w:type="dxa"/>
+                </w:tcPr>
+                <w:p>
+                  <w:proofErr w:type="spellStart"/>
+                  <w:r>
+                    <w:t>inf</w:t>
+                  </w:r>
+                  <w:proofErr w:type="spellEnd"/>
+                </w:p>
+              </w:tc>
+              <w:tc>
+                <w:tcPr>
+                  <w:tcW w:w="474" w:type="dxa"/>
+                </w:tcPr>
+                <w:p>
+                  <w:r>
+                    <w:t>0</w:t>
+                  </w:r>
+                </w:p>
+              </w:tc>
+              <w:tc>
+                <w:tcPr>
+                  <w:tcW w:w="474" w:type="dxa"/>
+                </w:tcPr>
+                <w:p>
+                  <w:r>
+                    <w:t>1</w:t>
+                  </w:r>
+                </w:p>
+              </w:tc>
+              <w:tc>
+                <w:tcPr>
+                  <w:tcW w:w="474" w:type="dxa"/>
+                </w:tcPr>
+                <w:p>
+                  <w:r>
+                    <w:t>3</w:t>
+                  </w:r>
+                </w:p>
+              </w:tc>
+            </w:tr>
+            <w:tr>
+              <w:tc>
+                <w:tcPr>
+                  <w:tcW w:w="474" w:type="dxa"/>
+                </w:tcPr>
+                <w:p>
+                  <w:pPr>
+                    <w:jc w:val="both"/>
+                    <w:rPr>
+                      <w:rFonts w:ascii="Times New Roman" w:hAnsi="Times New Roman" w:cs="Times New Roman"/>
+                    </w:rPr>
+                  </w:pPr>
+                  <w:r>
+                    <w:rPr>
+                      <w:rFonts w:ascii="Times New Roman" w:hAnsi="Times New Roman" w:cs="Times New Roman"/>
+                    </w:rPr>
+                    <w:t>3</w:t>
+                  </w:r>
+                </w:p>
+              </w:tc>
+              <w:tc>
+                <w:tcPr>
+                  <w:tcW w:w="474" w:type="dxa"/>
+                </w:tcPr>
+                <w:p>
+                  <w:proofErr w:type="spellStart"/>
+                  <w:r>
+                    <w:t>inf</w:t>
+                  </w:r>
+                  <w:proofErr w:type="spellEnd"/>
+                  <w:r>
+                    <w:t xml:space="preserve"> </w:t>
+                  </w:r>
+                </w:p>
+              </w:tc>
+              <w:tc>
+                <w:tcPr>
+                  <w:tcW w:w="474" w:type="dxa"/>
+                </w:tcPr>
+                <w:p>
+                  <w:r>
+                    <w:t>5</w:t>
+                  </w:r>
+                </w:p>
+              </w:tc>
+              <w:tc>
+                <w:tcPr>
+                  <w:tcW w:w="474" w:type="dxa"/>
+                </w:tcPr>
+                <w:p>
+                  <w:r>
+                    <w:t>0</w:t>
+                  </w:r>
+                </w:p>
+              </w:tc>
+              <w:tc>
+                <w:tcPr>
+                  <w:tcW w:w="474" w:type="dxa"/>
+                </w:tcPr>
+                <w:p>
+                  <w:r>
+                    <w:t>2</w:t>
+                  </w:r>
+                </w:p>
+              </w:tc>
+            </w:tr>
+            <w:tr>
+              <w:tc>
+                <w:tcPr>
+                  <w:tcW w:w="474" w:type="dxa"/>
+                </w:tcPr>
+                <w:p>
+                  <w:pPr>
+                    <w:jc w:val="both"/>
+                    <w:rPr>
+                      <w:rFonts w:ascii="Times New Roman" w:hAnsi="Times New Roman" w:cs="Times New Roman"/>
+                    </w:rPr>
+                  </w:pPr>
+                  <w:r>
+                    <w:rPr>
+                      <w:rFonts w:ascii="Times New Roman" w:hAnsi="Times New Roman" w:cs="Times New Roman"/>
+                    </w:rPr>
+                    <w:t>4</w:t>
+                  </w:r>
+                </w:p>
+              </w:tc>
+              <w:tc>
+                <w:tcPr>
+                  <w:tcW w:w="474" w:type="dxa"/>
+                </w:tcPr>
+                <w:p>
+                  <w:proofErr w:type="spellStart"/>
+                  <w:r>
+                    <w:t>inf</w:t>
+                  </w:r>
+                  <w:proofErr w:type="spellEnd"/>
+                </w:p>
+              </w:tc>
+              <w:tc>
+                <w:tcPr>
+                  <w:tcW w:w="474" w:type="dxa"/>
+                </w:tcPr>
+                <w:p>
+                  <w:r>
+                    <w:t>3</w:t>
+                  </w:r>
+                </w:p>
+              </w:tc>
+              <w:tc>
+                <w:tcPr>
+                  <w:tcW w:w="474" w:type="dxa"/>
+                </w:tcPr>
+                <w:p>
+                  <w:r>
+                    <w:t>4</w:t>
+                  </w:r>
+                </w:p>
+              </w:tc>
+              <w:tc>
+                <w:tcPr>
+                  <w:tcW w:w="474" w:type="dxa"/>
+                </w:tcPr>
+                <w:p>
+                  <w:r>
+                    <w:t>0</w:t>
+                  </w:r>
+                </w:p>
+              </w:tc>
+            </w:tr>
+          </w:tbl>
           <w:p>
             <w:pPr>
               <w:jc w:val="both"/>
@@ -15079,7 +15445,7 @@
       <w:tr>
         <w:tc>
           <w:tcPr>
-            <w:tcW w:w="817" w:type="dxa"/>
+            <w:tcW w:w="774" w:type="dxa"/>
           </w:tcPr>
           <w:p>
             <w:pPr>
@@ -15100,7 +15466,7 @@
         </w:tc>
         <w:tc>
           <w:tcPr>
-            <w:tcW w:w="1768" w:type="dxa"/>
+            <w:tcW w:w="1695" w:type="dxa"/>
           </w:tcPr>
           <w:p>
             <w:pPr>
@@ -15149,7 +15515,7 @@
         </w:tc>
         <w:tc>
           <w:tcPr>
-            <w:tcW w:w="2655" w:type="dxa"/>
+            <w:tcW w:w="2453" w:type="dxa"/>
           </w:tcPr>
           <w:p>
             <w:pPr>
@@ -15178,8 +15544,8 @@
               </w:rPr>
               <w:drawing>
                 <wp:inline distT="0" distB="0" distL="0" distR="0" wp14:anchorId="0ED097B2" wp14:editId="300066B0">
-                  <wp:extent cx="1089328" cy="970059"/>
-                  <wp:effectExtent l="0" t="0" r="0" b="1905"/>
+                  <wp:extent cx="1240404" cy="1104595"/>
+                  <wp:effectExtent l="0" t="0" r="0" b="635"/>
                   <wp:docPr id="25" name="Imagen 25"/>
                   <wp:cNvGraphicFramePr>
                     <a:graphicFrameLocks xmlns:a="http://schemas.openxmlformats.org/drawingml/2006/main" noChangeAspect="1"/>
@@ -15199,7 +15565,7 @@
                         <pic:spPr bwMode="auto">
                           <a:xfrm>
                             <a:off x="0" y="0"/>
-                            <a:ext cx="1089492" cy="970205"/>
+                            <a:ext cx="1249567" cy="1112754"/>
                           </a:xfrm>
                           <a:prstGeom prst="rect">
                             <a:avLst/>
@@ -15223,20 +15589,26 @@
         </w:tc>
         <w:tc>
           <w:tcPr>
-            <w:tcW w:w="992" w:type="dxa"/>
-          </w:tcPr>
-          <w:p>
-            <w:pPr>
-              <w:jc w:val="both"/>
-              <w:rPr>
-                <w:rFonts w:ascii="Times New Roman" w:hAnsi="Times New Roman" w:cs="Times New Roman"/>
-              </w:rPr>
-            </w:pPr>
-          </w:p>
-        </w:tc>
-        <w:tc>
-          <w:tcPr>
-            <w:tcW w:w="2596" w:type="dxa"/>
+            <w:tcW w:w="977" w:type="dxa"/>
+          </w:tcPr>
+          <w:p>
+            <w:pPr>
+              <w:jc w:val="both"/>
+              <w:rPr>
+                <w:rFonts w:ascii="Times New Roman" w:hAnsi="Times New Roman" w:cs="Times New Roman"/>
+              </w:rPr>
+            </w:pPr>
+            <w:r>
+              <w:rPr>
+                <w:rFonts w:ascii="Times New Roman" w:hAnsi="Times New Roman" w:cs="Times New Roman"/>
+              </w:rPr>
+              <w:t>Ninguna</w:t>
+            </w:r>
+          </w:p>
+        </w:tc>
+        <w:tc>
+          <w:tcPr>
+            <w:tcW w:w="2929" w:type="dxa"/>
           </w:tcPr>
           <w:p>
             <w:pPr>
@@ -15250,28 +15622,882 @@
                 <w:rFonts w:ascii="Times New Roman" w:hAnsi="Times New Roman" w:cs="Times New Roman"/>
               </w:rPr>
               <w:t>La matriz resultante sería:</w:t>
+            </w:r>
+          </w:p>
+          <w:tbl>
+            <w:tblPr>
+              <w:tblStyle w:val="Tablaconcuadrcula"/>
+              <w:tblW w:w="0" w:type="auto"/>
+              <w:tblLook w:val="04A0" w:firstRow="1" w:lastRow="0" w:firstColumn="1" w:lastColumn="0" w:noHBand="0" w:noVBand="1"/>
+            </w:tblPr>
+            <w:tblGrid>
+              <w:gridCol w:w="375"/>
+              <w:gridCol w:w="473"/>
+              <w:gridCol w:w="473"/>
+              <w:gridCol w:w="473"/>
+              <w:gridCol w:w="436"/>
+              <w:gridCol w:w="473"/>
+            </w:tblGrid>
+            <w:tr>
+              <w:tc>
+                <w:tcPr>
+                  <w:tcW w:w="395" w:type="dxa"/>
+                </w:tcPr>
+                <w:p>
+                  <w:pPr>
+                    <w:jc w:val="both"/>
+                    <w:rPr>
+                      <w:rFonts w:ascii="Times New Roman" w:hAnsi="Times New Roman" w:cs="Times New Roman"/>
+                    </w:rPr>
+                  </w:pPr>
+                </w:p>
+              </w:tc>
+              <w:tc>
+                <w:tcPr>
+                  <w:tcW w:w="395" w:type="dxa"/>
+                </w:tcPr>
+                <w:p>
+                  <w:pPr>
+                    <w:jc w:val="both"/>
+                    <w:rPr>
+                      <w:rFonts w:ascii="Times New Roman" w:hAnsi="Times New Roman" w:cs="Times New Roman"/>
+                    </w:rPr>
+                  </w:pPr>
+                  <w:r>
+                    <w:rPr>
+                      <w:rFonts w:ascii="Times New Roman" w:hAnsi="Times New Roman" w:cs="Times New Roman"/>
+                    </w:rPr>
+                    <w:t>A</w:t>
+                  </w:r>
+                </w:p>
+              </w:tc>
+              <w:tc>
+                <w:tcPr>
+                  <w:tcW w:w="395" w:type="dxa"/>
+                </w:tcPr>
+                <w:p>
+                  <w:pPr>
+                    <w:jc w:val="both"/>
+                    <w:rPr>
+                      <w:rFonts w:ascii="Times New Roman" w:hAnsi="Times New Roman" w:cs="Times New Roman"/>
+                    </w:rPr>
+                  </w:pPr>
+                  <w:r>
+                    <w:rPr>
+                      <w:rFonts w:ascii="Times New Roman" w:hAnsi="Times New Roman" w:cs="Times New Roman"/>
+                    </w:rPr>
+                    <w:t>B</w:t>
+                  </w:r>
+                </w:p>
+              </w:tc>
+              <w:tc>
+                <w:tcPr>
+                  <w:tcW w:w="395" w:type="dxa"/>
+                </w:tcPr>
+                <w:p>
+                  <w:pPr>
+                    <w:jc w:val="both"/>
+                    <w:rPr>
+                      <w:rFonts w:ascii="Times New Roman" w:hAnsi="Times New Roman" w:cs="Times New Roman"/>
+                    </w:rPr>
+                  </w:pPr>
+                  <w:r>
+                    <w:rPr>
+                      <w:rFonts w:ascii="Times New Roman" w:hAnsi="Times New Roman" w:cs="Times New Roman"/>
+                    </w:rPr>
+                    <w:t>C</w:t>
+                  </w:r>
+                </w:p>
+              </w:tc>
+              <w:tc>
+                <w:tcPr>
+                  <w:tcW w:w="395" w:type="dxa"/>
+                </w:tcPr>
+                <w:p>
+                  <w:pPr>
+                    <w:jc w:val="both"/>
+                    <w:rPr>
+                      <w:rFonts w:ascii="Times New Roman" w:hAnsi="Times New Roman" w:cs="Times New Roman"/>
+                    </w:rPr>
+                  </w:pPr>
+                  <w:r>
+                    <w:rPr>
+                      <w:rFonts w:ascii="Times New Roman" w:hAnsi="Times New Roman" w:cs="Times New Roman"/>
+                    </w:rPr>
+                    <w:t>D</w:t>
+                  </w:r>
+                </w:p>
+              </w:tc>
+              <w:tc>
+                <w:tcPr>
+                  <w:tcW w:w="395" w:type="dxa"/>
+                </w:tcPr>
+                <w:p>
+                  <w:pPr>
+                    <w:jc w:val="both"/>
+                    <w:rPr>
+                      <w:rFonts w:ascii="Times New Roman" w:hAnsi="Times New Roman" w:cs="Times New Roman"/>
+                    </w:rPr>
+                  </w:pPr>
+                  <w:r>
+                    <w:rPr>
+                      <w:rFonts w:ascii="Times New Roman" w:hAnsi="Times New Roman" w:cs="Times New Roman"/>
+                    </w:rPr>
+                    <w:t>E</w:t>
+                  </w:r>
+                </w:p>
+              </w:tc>
+            </w:tr>
+            <w:tr>
+              <w:tc>
+                <w:tcPr>
+                  <w:tcW w:w="395" w:type="dxa"/>
+                </w:tcPr>
+                <w:p>
+                  <w:pPr>
+                    <w:jc w:val="both"/>
+                    <w:rPr>
+                      <w:rFonts w:ascii="Times New Roman" w:hAnsi="Times New Roman" w:cs="Times New Roman"/>
+                    </w:rPr>
+                  </w:pPr>
+                  <w:r>
+                    <w:rPr>
+                      <w:rFonts w:ascii="Times New Roman" w:hAnsi="Times New Roman" w:cs="Times New Roman"/>
+                    </w:rPr>
+                    <w:t>A</w:t>
+                  </w:r>
+                </w:p>
+              </w:tc>
+              <w:tc>
+                <w:tcPr>
+                  <w:tcW w:w="395" w:type="dxa"/>
+                </w:tcPr>
+                <w:p>
+                  <w:pPr>
+                    <w:jc w:val="both"/>
+                    <w:rPr>
+                      <w:rFonts w:ascii="Times New Roman" w:hAnsi="Times New Roman" w:cs="Times New Roman"/>
+                    </w:rPr>
+                  </w:pPr>
+                  <w:r>
+                    <w:rPr>
+                      <w:rFonts w:ascii="Times New Roman" w:hAnsi="Times New Roman" w:cs="Times New Roman"/>
+                    </w:rPr>
+                    <w:t>0</w:t>
+                  </w:r>
+                </w:p>
+              </w:tc>
+              <w:tc>
+                <w:tcPr>
+                  <w:tcW w:w="395" w:type="dxa"/>
+                </w:tcPr>
+                <w:p>
+                  <w:pPr>
+                    <w:jc w:val="both"/>
+                    <w:rPr>
+                      <w:rFonts w:ascii="Times New Roman" w:hAnsi="Times New Roman" w:cs="Times New Roman"/>
+                    </w:rPr>
+                  </w:pPr>
+                  <w:r>
+                    <w:rPr>
+                      <w:rFonts w:ascii="Times New Roman" w:hAnsi="Times New Roman" w:cs="Times New Roman"/>
+                    </w:rPr>
+                    <w:t>32</w:t>
+                  </w:r>
+                </w:p>
+              </w:tc>
+              <w:tc>
+                <w:tcPr>
+                  <w:tcW w:w="395" w:type="dxa"/>
+                </w:tcPr>
+                <w:p>
+                  <w:pPr>
+                    <w:jc w:val="both"/>
+                    <w:rPr>
+                      <w:rFonts w:ascii="Times New Roman" w:hAnsi="Times New Roman" w:cs="Times New Roman"/>
+                    </w:rPr>
+                  </w:pPr>
+                  <w:r>
+                    <w:rPr>
+                      <w:rFonts w:ascii="Times New Roman" w:hAnsi="Times New Roman" w:cs="Times New Roman"/>
+                    </w:rPr>
+                    <w:t>12</w:t>
+                  </w:r>
+                </w:p>
+              </w:tc>
+              <w:tc>
+                <w:tcPr>
+                  <w:tcW w:w="395" w:type="dxa"/>
+                </w:tcPr>
+                <w:p>
+                  <w:pPr>
+                    <w:jc w:val="both"/>
+                    <w:rPr>
+                      <w:rFonts w:ascii="Times New Roman" w:hAnsi="Times New Roman" w:cs="Times New Roman"/>
+                    </w:rPr>
+                  </w:pPr>
+                  <w:r>
+                    <w:rPr>
+                      <w:rFonts w:ascii="Times New Roman" w:hAnsi="Times New Roman" w:cs="Times New Roman"/>
+                    </w:rPr>
+                    <w:t>42</w:t>
+                  </w:r>
+                </w:p>
+              </w:tc>
+              <w:tc>
+                <w:tcPr>
+                  <w:tcW w:w="395" w:type="dxa"/>
+                </w:tcPr>
+                <w:p>
+                  <w:pPr>
+                    <w:jc w:val="both"/>
+                    <w:rPr>
+                      <w:rFonts w:ascii="Times New Roman" w:hAnsi="Times New Roman" w:cs="Times New Roman"/>
+                    </w:rPr>
+                  </w:pPr>
+                  <w:proofErr w:type="spellStart"/>
+                  <w:r>
+                    <w:rPr>
+                      <w:rFonts w:ascii="Times New Roman" w:hAnsi="Times New Roman" w:cs="Times New Roman"/>
+                    </w:rPr>
+                    <w:t>Inf</w:t>
+                  </w:r>
+                  <w:proofErr w:type="spellEnd"/>
+                </w:p>
+              </w:tc>
+            </w:tr>
+            <w:tr>
+              <w:tc>
+                <w:tcPr>
+                  <w:tcW w:w="395" w:type="dxa"/>
+                </w:tcPr>
+                <w:p>
+                  <w:pPr>
+                    <w:jc w:val="both"/>
+                    <w:rPr>
+                      <w:rFonts w:ascii="Times New Roman" w:hAnsi="Times New Roman" w:cs="Times New Roman"/>
+                    </w:rPr>
+                  </w:pPr>
+                  <w:r>
+                    <w:rPr>
+                      <w:rFonts w:ascii="Times New Roman" w:hAnsi="Times New Roman" w:cs="Times New Roman"/>
+                    </w:rPr>
+                    <w:t>B</w:t>
+                  </w:r>
+                </w:p>
+              </w:tc>
+              <w:tc>
+                <w:tcPr>
+                  <w:tcW w:w="395" w:type="dxa"/>
+                </w:tcPr>
+                <w:p>
+                  <w:pPr>
+                    <w:jc w:val="both"/>
+                    <w:rPr>
+                      <w:rFonts w:ascii="Times New Roman" w:hAnsi="Times New Roman" w:cs="Times New Roman"/>
+                    </w:rPr>
+                  </w:pPr>
+                  <w:r>
+                    <w:rPr>
+                      <w:rFonts w:ascii="Times New Roman" w:hAnsi="Times New Roman" w:cs="Times New Roman"/>
+                    </w:rPr>
+                    <w:t>10</w:t>
+                  </w:r>
+                </w:p>
+              </w:tc>
+              <w:tc>
+                <w:tcPr>
+                  <w:tcW w:w="395" w:type="dxa"/>
+                </w:tcPr>
+                <w:p>
+                  <w:pPr>
+                    <w:jc w:val="both"/>
+                    <w:rPr>
+                      <w:rFonts w:ascii="Times New Roman" w:hAnsi="Times New Roman" w:cs="Times New Roman"/>
+                    </w:rPr>
+                  </w:pPr>
+                  <w:r>
+                    <w:rPr>
+                      <w:rFonts w:ascii="Times New Roman" w:hAnsi="Times New Roman" w:cs="Times New Roman"/>
+                    </w:rPr>
+                    <w:t>0</w:t>
+                  </w:r>
+                </w:p>
+              </w:tc>
+              <w:tc>
+                <w:tcPr>
+                  <w:tcW w:w="395" w:type="dxa"/>
+                </w:tcPr>
+                <w:p>
+                  <w:pPr>
+                    <w:jc w:val="both"/>
+                    <w:rPr>
+                      <w:rFonts w:ascii="Times New Roman" w:hAnsi="Times New Roman" w:cs="Times New Roman"/>
+                    </w:rPr>
+                  </w:pPr>
+                  <w:r>
+                    <w:rPr>
+                      <w:rFonts w:ascii="Times New Roman" w:hAnsi="Times New Roman" w:cs="Times New Roman"/>
+                    </w:rPr>
+                    <w:t>22</w:t>
+                  </w:r>
+                </w:p>
+              </w:tc>
+              <w:tc>
+                <w:tcPr>
+                  <w:tcW w:w="395" w:type="dxa"/>
+                </w:tcPr>
+                <w:p>
+                  <w:pPr>
+                    <w:jc w:val="both"/>
+                    <w:rPr>
+                      <w:rFonts w:ascii="Times New Roman" w:hAnsi="Times New Roman" w:cs="Times New Roman"/>
+                    </w:rPr>
+                  </w:pPr>
+                  <w:r>
+                    <w:rPr>
+                      <w:rFonts w:ascii="Times New Roman" w:hAnsi="Times New Roman" w:cs="Times New Roman"/>
+                    </w:rPr>
+                    <w:t>70</w:t>
+                  </w:r>
+                </w:p>
+              </w:tc>
+              <w:tc>
+                <w:tcPr>
+                  <w:tcW w:w="395" w:type="dxa"/>
+                </w:tcPr>
+                <w:p>
+                  <w:pPr>
+                    <w:jc w:val="both"/>
+                    <w:rPr>
+                      <w:rFonts w:ascii="Times New Roman" w:hAnsi="Times New Roman" w:cs="Times New Roman"/>
+                    </w:rPr>
+                  </w:pPr>
+                  <w:proofErr w:type="spellStart"/>
+                  <w:r>
+                    <w:rPr>
+                      <w:rFonts w:ascii="Times New Roman" w:hAnsi="Times New Roman" w:cs="Times New Roman"/>
+                    </w:rPr>
+                    <w:t>Inf</w:t>
+                  </w:r>
+                  <w:proofErr w:type="spellEnd"/>
+                </w:p>
+              </w:tc>
+            </w:tr>
+            <w:tr>
+              <w:tc>
+                <w:tcPr>
+                  <w:tcW w:w="395" w:type="dxa"/>
+                </w:tcPr>
+                <w:p>
+                  <w:pPr>
+                    <w:jc w:val="both"/>
+                    <w:rPr>
+                      <w:rFonts w:ascii="Times New Roman" w:hAnsi="Times New Roman" w:cs="Times New Roman"/>
+                    </w:rPr>
+                  </w:pPr>
+                  <w:r>
+                    <w:rPr>
+                      <w:rFonts w:ascii="Times New Roman" w:hAnsi="Times New Roman" w:cs="Times New Roman"/>
+                    </w:rPr>
+                    <w:t>C</w:t>
+                  </w:r>
+                </w:p>
+              </w:tc>
+              <w:tc>
+                <w:tcPr>
+                  <w:tcW w:w="395" w:type="dxa"/>
+                </w:tcPr>
+                <w:p>
+                  <w:pPr>
+                    <w:jc w:val="both"/>
+                    <w:rPr>
+                      <w:rFonts w:ascii="Times New Roman" w:hAnsi="Times New Roman" w:cs="Times New Roman"/>
+                    </w:rPr>
+                  </w:pPr>
+                  <w:r>
+                    <w:rPr>
+                      <w:rFonts w:ascii="Times New Roman" w:hAnsi="Times New Roman" w:cs="Times New Roman"/>
+                    </w:rPr>
+                    <w:t>30</w:t>
+                  </w:r>
+                </w:p>
+              </w:tc>
+              <w:tc>
+                <w:tcPr>
+                  <w:tcW w:w="395" w:type="dxa"/>
+                </w:tcPr>
+                <w:p>
+                  <w:pPr>
+                    <w:jc w:val="both"/>
+                    <w:rPr>
+                      <w:rFonts w:ascii="Times New Roman" w:hAnsi="Times New Roman" w:cs="Times New Roman"/>
+                    </w:rPr>
+                  </w:pPr>
+                  <w:r>
+                    <w:rPr>
+                      <w:rFonts w:ascii="Times New Roman" w:hAnsi="Times New Roman" w:cs="Times New Roman"/>
+                    </w:rPr>
+                    <w:t>20</w:t>
+                  </w:r>
+                </w:p>
+              </w:tc>
+              <w:tc>
+                <w:tcPr>
+                  <w:tcW w:w="395" w:type="dxa"/>
+                </w:tcPr>
+                <w:p>
+                  <w:pPr>
+                    <w:jc w:val="both"/>
+                    <w:rPr>
+                      <w:rFonts w:ascii="Times New Roman" w:hAnsi="Times New Roman" w:cs="Times New Roman"/>
+                    </w:rPr>
+                  </w:pPr>
+                  <w:r>
+                    <w:rPr>
+                      <w:rFonts w:ascii="Times New Roman" w:hAnsi="Times New Roman" w:cs="Times New Roman"/>
+                    </w:rPr>
+                    <w:t>0</w:t>
+                  </w:r>
+                </w:p>
+              </w:tc>
+              <w:tc>
+                <w:tcPr>
+                  <w:tcW w:w="395" w:type="dxa"/>
+                </w:tcPr>
+                <w:p>
+                  <w:pPr>
+                    <w:jc w:val="both"/>
+                    <w:rPr>
+                      <w:rFonts w:ascii="Times New Roman" w:hAnsi="Times New Roman" w:cs="Times New Roman"/>
+                    </w:rPr>
+                  </w:pPr>
+                  <w:r>
+                    <w:rPr>
+                      <w:rFonts w:ascii="Times New Roman" w:hAnsi="Times New Roman" w:cs="Times New Roman"/>
+                    </w:rPr>
+                    <w:t>32</w:t>
+                  </w:r>
+                </w:p>
+              </w:tc>
+              <w:tc>
+                <w:tcPr>
+                  <w:tcW w:w="395" w:type="dxa"/>
+                </w:tcPr>
+                <w:p>
+                  <w:pPr>
+                    <w:jc w:val="both"/>
+                    <w:rPr>
+                      <w:rFonts w:ascii="Times New Roman" w:hAnsi="Times New Roman" w:cs="Times New Roman"/>
+                    </w:rPr>
+                  </w:pPr>
+                  <w:proofErr w:type="spellStart"/>
+                  <w:r>
+                    <w:rPr>
+                      <w:rFonts w:ascii="Times New Roman" w:hAnsi="Times New Roman" w:cs="Times New Roman"/>
+                    </w:rPr>
+                    <w:t>Inf</w:t>
+                  </w:r>
+                  <w:proofErr w:type="spellEnd"/>
+                </w:p>
+              </w:tc>
+            </w:tr>
+            <w:tr>
+              <w:tc>
+                <w:tcPr>
+                  <w:tcW w:w="395" w:type="dxa"/>
+                </w:tcPr>
+                <w:p>
+                  <w:pPr>
+                    <w:jc w:val="both"/>
+                    <w:rPr>
+                      <w:rFonts w:ascii="Times New Roman" w:hAnsi="Times New Roman" w:cs="Times New Roman"/>
+                    </w:rPr>
+                  </w:pPr>
+                  <w:r>
+                    <w:rPr>
+                      <w:rFonts w:ascii="Times New Roman" w:hAnsi="Times New Roman" w:cs="Times New Roman"/>
+                    </w:rPr>
+                    <w:t>D</w:t>
+                  </w:r>
+                </w:p>
+              </w:tc>
+              <w:tc>
+                <w:tcPr>
+                  <w:tcW w:w="395" w:type="dxa"/>
+                </w:tcPr>
+                <w:p>
+                  <w:pPr>
+                    <w:jc w:val="both"/>
+                    <w:rPr>
+                      <w:rFonts w:ascii="Times New Roman" w:hAnsi="Times New Roman" w:cs="Times New Roman"/>
+                    </w:rPr>
+                  </w:pPr>
+                  <w:proofErr w:type="spellStart"/>
+                  <w:r>
+                    <w:rPr>
+                      <w:rFonts w:ascii="Times New Roman" w:hAnsi="Times New Roman" w:cs="Times New Roman"/>
+                    </w:rPr>
+                    <w:t>Inf</w:t>
+                  </w:r>
+                  <w:proofErr w:type="spellEnd"/>
+                </w:p>
+              </w:tc>
+              <w:tc>
+                <w:tcPr>
+                  <w:tcW w:w="395" w:type="dxa"/>
+                </w:tcPr>
+                <w:p>
+                  <w:pPr>
+                    <w:jc w:val="both"/>
+                    <w:rPr>
+                      <w:rFonts w:ascii="Times New Roman" w:hAnsi="Times New Roman" w:cs="Times New Roman"/>
+                    </w:rPr>
+                  </w:pPr>
+                  <w:proofErr w:type="spellStart"/>
+                  <w:r>
+                    <w:rPr>
+                      <w:rFonts w:ascii="Times New Roman" w:hAnsi="Times New Roman" w:cs="Times New Roman"/>
+                    </w:rPr>
+                    <w:t>Inf</w:t>
+                  </w:r>
+                  <w:proofErr w:type="spellEnd"/>
+                </w:p>
+              </w:tc>
+              <w:tc>
+                <w:tcPr>
+                  <w:tcW w:w="395" w:type="dxa"/>
+                </w:tcPr>
+                <w:p>
+                  <w:pPr>
+                    <w:jc w:val="both"/>
+                    <w:rPr>
+                      <w:rFonts w:ascii="Times New Roman" w:hAnsi="Times New Roman" w:cs="Times New Roman"/>
+                    </w:rPr>
+                  </w:pPr>
+                  <w:proofErr w:type="spellStart"/>
+                  <w:r>
+                    <w:rPr>
+                      <w:rFonts w:ascii="Times New Roman" w:hAnsi="Times New Roman" w:cs="Times New Roman"/>
+                    </w:rPr>
+                    <w:t>Inf</w:t>
+                  </w:r>
+                  <w:proofErr w:type="spellEnd"/>
+                </w:p>
+              </w:tc>
+              <w:tc>
+                <w:tcPr>
+                  <w:tcW w:w="395" w:type="dxa"/>
+                </w:tcPr>
+                <w:p>
+                  <w:pPr>
+                    <w:jc w:val="both"/>
+                    <w:rPr>
+                      <w:rFonts w:ascii="Times New Roman" w:hAnsi="Times New Roman" w:cs="Times New Roman"/>
+                    </w:rPr>
+                  </w:pPr>
+                  <w:r>
+                    <w:rPr>
+                      <w:rFonts w:ascii="Times New Roman" w:hAnsi="Times New Roman" w:cs="Times New Roman"/>
+                    </w:rPr>
+                    <w:t>0</w:t>
+                  </w:r>
+                </w:p>
+              </w:tc>
+              <w:tc>
+                <w:tcPr>
+                  <w:tcW w:w="395" w:type="dxa"/>
+                </w:tcPr>
+                <w:p>
+                  <w:pPr>
+                    <w:jc w:val="both"/>
+                    <w:rPr>
+                      <w:rFonts w:ascii="Times New Roman" w:hAnsi="Times New Roman" w:cs="Times New Roman"/>
+                    </w:rPr>
+                  </w:pPr>
+                  <w:proofErr w:type="spellStart"/>
+                  <w:r>
+                    <w:rPr>
+                      <w:rFonts w:ascii="Times New Roman" w:hAnsi="Times New Roman" w:cs="Times New Roman"/>
+                    </w:rPr>
+                    <w:t>Inf</w:t>
+                  </w:r>
+                  <w:proofErr w:type="spellEnd"/>
+                </w:p>
+              </w:tc>
+            </w:tr>
+            <w:tr>
+              <w:tc>
+                <w:tcPr>
+                  <w:tcW w:w="395" w:type="dxa"/>
+                </w:tcPr>
+                <w:p>
+                  <w:pPr>
+                    <w:jc w:val="both"/>
+                    <w:rPr>
+                      <w:rFonts w:ascii="Times New Roman" w:hAnsi="Times New Roman" w:cs="Times New Roman"/>
+                    </w:rPr>
+                  </w:pPr>
+                  <w:r>
+                    <w:rPr>
+                      <w:rFonts w:ascii="Times New Roman" w:hAnsi="Times New Roman" w:cs="Times New Roman"/>
+                    </w:rPr>
+                    <w:t>E</w:t>
+                  </w:r>
+                </w:p>
+              </w:tc>
+              <w:tc>
+                <w:tcPr>
+                  <w:tcW w:w="395" w:type="dxa"/>
+                </w:tcPr>
+                <w:p>
+                  <w:pPr>
+                    <w:jc w:val="both"/>
+                    <w:rPr>
+                      <w:rFonts w:ascii="Times New Roman" w:hAnsi="Times New Roman" w:cs="Times New Roman"/>
+                    </w:rPr>
+                  </w:pPr>
+                  <w:r>
+                    <w:rPr>
+                      <w:rFonts w:ascii="Times New Roman" w:hAnsi="Times New Roman" w:cs="Times New Roman"/>
+                    </w:rPr>
+                    <w:t>7</w:t>
+                  </w:r>
+                </w:p>
+              </w:tc>
+              <w:tc>
+                <w:tcPr>
+                  <w:tcW w:w="395" w:type="dxa"/>
+                </w:tcPr>
+                <w:p>
+                  <w:pPr>
+                    <w:jc w:val="both"/>
+                    <w:rPr>
+                      <w:rFonts w:ascii="Times New Roman" w:hAnsi="Times New Roman" w:cs="Times New Roman"/>
+                    </w:rPr>
+                  </w:pPr>
+                  <w:r>
+                    <w:rPr>
+                      <w:rFonts w:ascii="Times New Roman" w:hAnsi="Times New Roman" w:cs="Times New Roman"/>
+                    </w:rPr>
+                    <w:t>39</w:t>
+                  </w:r>
+                </w:p>
+              </w:tc>
+              <w:tc>
+                <w:tcPr>
+                  <w:tcW w:w="395" w:type="dxa"/>
+                </w:tcPr>
+                <w:p>
+                  <w:pPr>
+                    <w:jc w:val="both"/>
+                    <w:rPr>
+                      <w:rFonts w:ascii="Times New Roman" w:hAnsi="Times New Roman" w:cs="Times New Roman"/>
+                    </w:rPr>
+                  </w:pPr>
+                  <w:r>
+                    <w:rPr>
+                      <w:rFonts w:ascii="Times New Roman" w:hAnsi="Times New Roman" w:cs="Times New Roman"/>
+                    </w:rPr>
+                    <w:t>19</w:t>
+                  </w:r>
+                </w:p>
+              </w:tc>
+              <w:tc>
+                <w:tcPr>
+                  <w:tcW w:w="395" w:type="dxa"/>
+                </w:tcPr>
+                <w:p>
+                  <w:pPr>
+                    <w:jc w:val="both"/>
+                    <w:rPr>
+                      <w:rFonts w:ascii="Times New Roman" w:hAnsi="Times New Roman" w:cs="Times New Roman"/>
+                    </w:rPr>
+                  </w:pPr>
+                  <w:r>
+                    <w:rPr>
+                      <w:rFonts w:ascii="Times New Roman" w:hAnsi="Times New Roman" w:cs="Times New Roman"/>
+                    </w:rPr>
+                    <w:t>51</w:t>
+                  </w:r>
+                </w:p>
+              </w:tc>
+              <w:tc>
+                <w:tcPr>
+                  <w:tcW w:w="395" w:type="dxa"/>
+                </w:tcPr>
+                <w:p>
+                  <w:pPr>
+                    <w:jc w:val="both"/>
+                    <w:rPr>
+                      <w:rFonts w:ascii="Times New Roman" w:hAnsi="Times New Roman" w:cs="Times New Roman"/>
+                    </w:rPr>
+                  </w:pPr>
+                  <w:r>
+                    <w:rPr>
+                      <w:rFonts w:ascii="Times New Roman" w:hAnsi="Times New Roman" w:cs="Times New Roman"/>
+                    </w:rPr>
+                    <w:t>0</w:t>
+                  </w:r>
+                </w:p>
+              </w:tc>
+            </w:tr>
+          </w:tbl>
+          <w:p>
+            <w:pPr>
+              <w:jc w:val="both"/>
+              <w:rPr>
+                <w:rFonts w:ascii="Times New Roman" w:hAnsi="Times New Roman" w:cs="Times New Roman"/>
+              </w:rPr>
+            </w:pPr>
+          </w:p>
+        </w:tc>
+      </w:tr>
+      <w:tr>
+        <w:tc>
+          <w:tcPr>
+            <w:tcW w:w="774" w:type="dxa"/>
+          </w:tcPr>
+          <w:p>
+            <w:pPr>
+              <w:jc w:val="both"/>
+              <w:rPr>
+                <w:rFonts w:ascii="Times New Roman" w:hAnsi="Times New Roman" w:cs="Times New Roman"/>
+              </w:rPr>
+            </w:pPr>
+            <w:proofErr w:type="spellStart"/>
+            <w:r>
+              <w:rPr>
+                <w:rFonts w:ascii="Times New Roman" w:hAnsi="Times New Roman" w:cs="Times New Roman"/>
+              </w:rPr>
+              <w:lastRenderedPageBreak/>
+              <w:t>Graph</w:t>
+            </w:r>
+            <w:proofErr w:type="spellEnd"/>
+          </w:p>
+        </w:tc>
+        <w:tc>
+          <w:tcPr>
+            <w:tcW w:w="1695" w:type="dxa"/>
+          </w:tcPr>
+          <w:p>
+            <w:pPr>
+              <w:jc w:val="both"/>
+              <w:rPr>
+                <w:rFonts w:ascii="Times New Roman" w:hAnsi="Times New Roman" w:cs="Times New Roman"/>
+              </w:rPr>
+            </w:pPr>
+            <w:proofErr w:type="spellStart"/>
+            <w:proofErr w:type="gramStart"/>
+            <w:r>
+              <w:rPr>
+                <w:rFonts w:ascii="Times New Roman" w:hAnsi="Times New Roman" w:cs="Times New Roman"/>
+              </w:rPr>
+              <w:t>Floydwarshall</w:t>
+            </w:r>
+            <w:proofErr w:type="spellEnd"/>
+            <w:r>
+              <w:rPr>
+                <w:rFonts w:ascii="Times New Roman" w:hAnsi="Times New Roman" w:cs="Times New Roman"/>
+              </w:rPr>
+              <w:t>(</w:t>
+            </w:r>
+            <w:proofErr w:type="gramEnd"/>
+            <w:r>
+              <w:rPr>
+                <w:rFonts w:ascii="Times New Roman" w:hAnsi="Times New Roman" w:cs="Times New Roman"/>
+              </w:rPr>
+              <w:t xml:space="preserve">): </w:t>
+            </w:r>
+            <w:proofErr w:type="spellStart"/>
+            <w:r>
+              <w:rPr>
+                <w:rFonts w:ascii="Times New Roman" w:hAnsi="Times New Roman" w:cs="Times New Roman"/>
+              </w:rPr>
+              <w:t>double</w:t>
+            </w:r>
+            <w:proofErr w:type="spellEnd"/>
+            <w:r>
+              <w:rPr>
+                <w:rFonts w:ascii="Times New Roman" w:hAnsi="Times New Roman" w:cs="Times New Roman"/>
+              </w:rPr>
+              <w:t xml:space="preserve"> [][]</w:t>
+            </w:r>
+          </w:p>
+        </w:tc>
+        <w:tc>
+          <w:tcPr>
+            <w:tcW w:w="2453" w:type="dxa"/>
+          </w:tcPr>
+          <w:p>
+            <w:pPr>
+              <w:jc w:val="both"/>
+              <w:rPr>
+                <w:rFonts w:ascii="Times New Roman" w:hAnsi="Times New Roman" w:cs="Times New Roman"/>
+              </w:rPr>
+            </w:pPr>
+            <w:r>
+              <w:rPr>
+                <w:rFonts w:ascii="Times New Roman" w:hAnsi="Times New Roman" w:cs="Times New Roman"/>
+              </w:rPr>
+              <w:t>Un grafo con tres vértices: 1, 2, 3</w:t>
+            </w:r>
+          </w:p>
+        </w:tc>
+        <w:tc>
+          <w:tcPr>
+            <w:tcW w:w="977" w:type="dxa"/>
+          </w:tcPr>
+          <w:p>
+            <w:pPr>
+              <w:jc w:val="both"/>
+              <w:rPr>
+                <w:rFonts w:ascii="Times New Roman" w:hAnsi="Times New Roman" w:cs="Times New Roman"/>
+              </w:rPr>
+            </w:pPr>
+            <w:r>
+              <w:rPr>
+                <w:rFonts w:ascii="Times New Roman" w:hAnsi="Times New Roman" w:cs="Times New Roman"/>
+              </w:rPr>
+              <w:t>Ninguna</w:t>
+            </w:r>
+          </w:p>
+        </w:tc>
+        <w:tc>
+          <w:tcPr>
+            <w:tcW w:w="2929" w:type="dxa"/>
+          </w:tcPr>
+          <w:p>
+            <w:pPr>
+              <w:jc w:val="both"/>
+              <w:rPr>
+                <w:rFonts w:ascii="Times New Roman" w:hAnsi="Times New Roman" w:cs="Times New Roman"/>
+              </w:rPr>
+            </w:pPr>
+            <w:r>
+              <w:rPr>
+                <w:rFonts w:ascii="Times New Roman" w:hAnsi="Times New Roman" w:cs="Times New Roman"/>
+              </w:rPr>
+              <w:t xml:space="preserve">La diagonal de la matriz es de 0 y el resto de la matriz es </w:t>
+            </w:r>
+            <w:proofErr w:type="spellStart"/>
+            <w:r>
+              <w:rPr>
+                <w:rFonts w:ascii="Times New Roman" w:hAnsi="Times New Roman" w:cs="Times New Roman"/>
+              </w:rPr>
+              <w:t>inf</w:t>
+            </w:r>
+            <w:proofErr w:type="spellEnd"/>
+            <w:r>
+              <w:rPr>
+                <w:rFonts w:ascii="Times New Roman" w:hAnsi="Times New Roman" w:cs="Times New Roman"/>
+              </w:rPr>
+              <w:t>.</w:t>
             </w:r>
           </w:p>
         </w:tc>
       </w:tr>
     </w:tbl>
-    <w:p>
-      <w:pPr>
-        <w:rPr>
-          <w:rFonts w:ascii="Times New Roman" w:hAnsi="Times New Roman" w:cs="Times New Roman"/>
-          <w:sz w:val="24"/>
-        </w:rPr>
-      </w:pPr>
-    </w:p>
-    <w:p>
-      <w:pPr>
-        <w:rPr>
-          <w:rFonts w:ascii="Times New Roman" w:hAnsi="Times New Roman" w:cs="Times New Roman"/>
-          <w:i/>
-          <w:sz w:val="24"/>
-        </w:rPr>
-      </w:pPr>
-    </w:p>
     <w:p>
       <w:pPr>
         <w:rPr>
@@ -15286,7 +16512,6 @@
           <w:i/>
           <w:sz w:val="24"/>
         </w:rPr>
-        <w:lastRenderedPageBreak/>
         <w:t>Algoritmos de árbol de recubrimiento mínimo</w:t>
       </w:r>
     </w:p>
@@ -15332,7 +16557,13 @@
               <w:rPr>
                 <w:rFonts w:ascii="Times New Roman" w:hAnsi="Times New Roman" w:cs="Times New Roman"/>
               </w:rPr>
-              <w:t>Verifica que el método Prim recubre todo el árbol con el mensaje de salida.</w:t>
+              <w:t xml:space="preserve">Verifica que el método Prim recubre todo el árbol </w:t>
+            </w:r>
+            <w:r>
+              <w:rPr>
+                <w:rFonts w:ascii="Times New Roman" w:hAnsi="Times New Roman" w:cs="Times New Roman"/>
+              </w:rPr>
+              <w:t>de manera que la suma del peso de todas sus aristas sea la mínima</w:t>
             </w:r>
           </w:p>
         </w:tc>
@@ -15474,7 +16705,6 @@
               <w:t>+</w:t>
             </w:r>
             <w:proofErr w:type="spellStart"/>
-            <w:proofErr w:type="gramStart"/>
             <w:r>
               <w:rPr>
                 <w:rFonts w:ascii="Times New Roman" w:hAnsi="Times New Roman" w:cs="Times New Roman"/>
@@ -15489,34 +16719,11 @@
               <w:t>(</w:t>
             </w:r>
             <w:proofErr w:type="spellStart"/>
-            <w:proofErr w:type="gramEnd"/>
             <w:r>
               <w:rPr>
                 <w:rFonts w:ascii="Times New Roman" w:hAnsi="Times New Roman" w:cs="Times New Roman"/>
               </w:rPr>
               <w:t>Graph</w:t>
-            </w:r>
-            <w:proofErr w:type="spellEnd"/>
-            <w:r>
-              <w:rPr>
-                <w:rFonts w:ascii="Times New Roman" w:hAnsi="Times New Roman" w:cs="Times New Roman"/>
-              </w:rPr>
-              <w:t xml:space="preserve">, </w:t>
-            </w:r>
-            <w:proofErr w:type="spellStart"/>
-            <w:r>
-              <w:rPr>
-                <w:rFonts w:ascii="Times New Roman" w:hAnsi="Times New Roman" w:cs="Times New Roman"/>
-              </w:rPr>
-              <w:t>Verte</w:t>
-            </w:r>
-            <w:bookmarkStart w:id="0" w:name="_GoBack"/>
-            <w:bookmarkEnd w:id="0"/>
-            <w:r>
-              <w:rPr>
-                <w:rFonts w:ascii="Times New Roman" w:hAnsi="Times New Roman" w:cs="Times New Roman"/>
-              </w:rPr>
-              <w:t>x</w:t>
             </w:r>
             <w:proofErr w:type="spellEnd"/>
             <w:r>
@@ -15629,7 +16836,19 @@
               <w:rPr>
                 <w:rFonts w:ascii="Times New Roman" w:hAnsi="Times New Roman" w:cs="Times New Roman"/>
               </w:rPr>
-              <w:t>El grafo resultante es el siguiente:</w:t>
+              <w:t xml:space="preserve">El </w:t>
+            </w:r>
+            <w:r>
+              <w:rPr>
+                <w:rFonts w:ascii="Times New Roman" w:hAnsi="Times New Roman" w:cs="Times New Roman"/>
+              </w:rPr>
+              <w:t>árbol</w:t>
+            </w:r>
+            <w:r>
+              <w:rPr>
+                <w:rFonts w:ascii="Times New Roman" w:hAnsi="Times New Roman" w:cs="Times New Roman"/>
+              </w:rPr>
+              <w:t xml:space="preserve"> resultante es el siguiente:</w:t>
             </w:r>
           </w:p>
           <w:p>
@@ -15694,6 +16913,357 @@
                 </wp:inline>
               </w:drawing>
             </w:r>
+          </w:p>
+        </w:tc>
+      </w:tr>
+      <w:tr>
+        <w:tc>
+          <w:tcPr>
+            <w:tcW w:w="846" w:type="dxa"/>
+          </w:tcPr>
+          <w:p>
+            <w:pPr>
+              <w:jc w:val="both"/>
+              <w:rPr>
+                <w:rFonts w:ascii="Times New Roman" w:hAnsi="Times New Roman" w:cs="Times New Roman"/>
+              </w:rPr>
+            </w:pPr>
+            <w:proofErr w:type="spellStart"/>
+            <w:r>
+              <w:rPr>
+                <w:rFonts w:ascii="Times New Roman" w:hAnsi="Times New Roman" w:cs="Times New Roman"/>
+              </w:rPr>
+              <w:t>Graph</w:t>
+            </w:r>
+            <w:proofErr w:type="spellEnd"/>
+          </w:p>
+        </w:tc>
+        <w:tc>
+          <w:tcPr>
+            <w:tcW w:w="1701" w:type="dxa"/>
+          </w:tcPr>
+          <w:p>
+            <w:pPr>
+              <w:jc w:val="both"/>
+              <w:rPr>
+                <w:rFonts w:ascii="Times New Roman" w:hAnsi="Times New Roman" w:cs="Times New Roman"/>
+              </w:rPr>
+            </w:pPr>
+            <w:r>
+              <w:rPr>
+                <w:rFonts w:ascii="Times New Roman" w:hAnsi="Times New Roman" w:cs="Times New Roman"/>
+              </w:rPr>
+              <w:t>+</w:t>
+            </w:r>
+            <w:proofErr w:type="spellStart"/>
+            <w:r>
+              <w:rPr>
+                <w:rFonts w:ascii="Times New Roman" w:hAnsi="Times New Roman" w:cs="Times New Roman"/>
+              </w:rPr>
+              <w:t>prim</w:t>
+            </w:r>
+            <w:proofErr w:type="spellEnd"/>
+            <w:r>
+              <w:rPr>
+                <w:rFonts w:ascii="Times New Roman" w:hAnsi="Times New Roman" w:cs="Times New Roman"/>
+              </w:rPr>
+              <w:t>(</w:t>
+            </w:r>
+            <w:proofErr w:type="spellStart"/>
+            <w:r>
+              <w:rPr>
+                <w:rFonts w:ascii="Times New Roman" w:hAnsi="Times New Roman" w:cs="Times New Roman"/>
+              </w:rPr>
+              <w:t>Graph</w:t>
+            </w:r>
+            <w:proofErr w:type="spellEnd"/>
+            <w:r>
+              <w:rPr>
+                <w:rFonts w:ascii="Times New Roman" w:hAnsi="Times New Roman" w:cs="Times New Roman"/>
+              </w:rPr>
+              <w:t xml:space="preserve">): </w:t>
+            </w:r>
+            <w:proofErr w:type="spellStart"/>
+            <w:r>
+              <w:rPr>
+                <w:rFonts w:ascii="Times New Roman" w:hAnsi="Times New Roman" w:cs="Times New Roman"/>
+              </w:rPr>
+              <w:t>void</w:t>
+            </w:r>
+            <w:proofErr w:type="spellEnd"/>
+          </w:p>
+        </w:tc>
+        <w:tc>
+          <w:tcPr>
+            <w:tcW w:w="2268" w:type="dxa"/>
+          </w:tcPr>
+          <w:p>
+            <w:pPr>
+              <w:jc w:val="both"/>
+              <w:rPr>
+                <w:noProof/>
+              </w:rPr>
+            </w:pPr>
+          </w:p>
+        </w:tc>
+        <w:tc>
+          <w:tcPr>
+            <w:tcW w:w="1939" w:type="dxa"/>
+          </w:tcPr>
+          <w:p>
+            <w:pPr>
+              <w:jc w:val="both"/>
+              <w:rPr>
+                <w:rFonts w:ascii="Times New Roman" w:hAnsi="Times New Roman" w:cs="Times New Roman"/>
+              </w:rPr>
+            </w:pPr>
+          </w:p>
+        </w:tc>
+        <w:tc>
+          <w:tcPr>
+            <w:tcW w:w="2074" w:type="dxa"/>
+          </w:tcPr>
+          <w:p>
+            <w:pPr>
+              <w:jc w:val="both"/>
+              <w:rPr>
+                <w:rFonts w:ascii="Times New Roman" w:hAnsi="Times New Roman" w:cs="Times New Roman"/>
+              </w:rPr>
+            </w:pPr>
+          </w:p>
+        </w:tc>
+      </w:tr>
+      <w:tr>
+        <w:tc>
+          <w:tcPr>
+            <w:tcW w:w="846" w:type="dxa"/>
+          </w:tcPr>
+          <w:p>
+            <w:pPr>
+              <w:jc w:val="both"/>
+              <w:rPr>
+                <w:rFonts w:ascii="Times New Roman" w:hAnsi="Times New Roman" w:cs="Times New Roman"/>
+              </w:rPr>
+            </w:pPr>
+            <w:proofErr w:type="spellStart"/>
+            <w:r>
+              <w:rPr>
+                <w:rFonts w:ascii="Times New Roman" w:hAnsi="Times New Roman" w:cs="Times New Roman"/>
+              </w:rPr>
+              <w:t>Graph</w:t>
+            </w:r>
+            <w:proofErr w:type="spellEnd"/>
+          </w:p>
+        </w:tc>
+        <w:tc>
+          <w:tcPr>
+            <w:tcW w:w="1701" w:type="dxa"/>
+          </w:tcPr>
+          <w:p>
+            <w:pPr>
+              <w:jc w:val="both"/>
+              <w:rPr>
+                <w:rFonts w:ascii="Times New Roman" w:hAnsi="Times New Roman" w:cs="Times New Roman"/>
+              </w:rPr>
+            </w:pPr>
+            <w:r>
+              <w:rPr>
+                <w:rFonts w:ascii="Times New Roman" w:hAnsi="Times New Roman" w:cs="Times New Roman"/>
+              </w:rPr>
+              <w:t>+</w:t>
+            </w:r>
+            <w:proofErr w:type="spellStart"/>
+            <w:r>
+              <w:rPr>
+                <w:rFonts w:ascii="Times New Roman" w:hAnsi="Times New Roman" w:cs="Times New Roman"/>
+              </w:rPr>
+              <w:t>prim</w:t>
+            </w:r>
+            <w:proofErr w:type="spellEnd"/>
+            <w:r>
+              <w:rPr>
+                <w:rFonts w:ascii="Times New Roman" w:hAnsi="Times New Roman" w:cs="Times New Roman"/>
+              </w:rPr>
+              <w:t>(</w:t>
+            </w:r>
+            <w:proofErr w:type="spellStart"/>
+            <w:r>
+              <w:rPr>
+                <w:rFonts w:ascii="Times New Roman" w:hAnsi="Times New Roman" w:cs="Times New Roman"/>
+              </w:rPr>
+              <w:t>Graph</w:t>
+            </w:r>
+            <w:proofErr w:type="spellEnd"/>
+            <w:r>
+              <w:rPr>
+                <w:rFonts w:ascii="Times New Roman" w:hAnsi="Times New Roman" w:cs="Times New Roman"/>
+              </w:rPr>
+              <w:t xml:space="preserve">): </w:t>
+            </w:r>
+            <w:proofErr w:type="spellStart"/>
+            <w:r>
+              <w:rPr>
+                <w:rFonts w:ascii="Times New Roman" w:hAnsi="Times New Roman" w:cs="Times New Roman"/>
+              </w:rPr>
+              <w:t>void</w:t>
+            </w:r>
+            <w:proofErr w:type="spellEnd"/>
+          </w:p>
+        </w:tc>
+        <w:tc>
+          <w:tcPr>
+            <w:tcW w:w="2268" w:type="dxa"/>
+          </w:tcPr>
+          <w:p>
+            <w:pPr>
+              <w:jc w:val="both"/>
+              <w:rPr>
+                <w:noProof/>
+              </w:rPr>
+            </w:pPr>
+          </w:p>
+        </w:tc>
+        <w:tc>
+          <w:tcPr>
+            <w:tcW w:w="1939" w:type="dxa"/>
+          </w:tcPr>
+          <w:p>
+            <w:pPr>
+              <w:jc w:val="both"/>
+              <w:rPr>
+                <w:rFonts w:ascii="Times New Roman" w:hAnsi="Times New Roman" w:cs="Times New Roman"/>
+              </w:rPr>
+            </w:pPr>
+          </w:p>
+        </w:tc>
+        <w:tc>
+          <w:tcPr>
+            <w:tcW w:w="2074" w:type="dxa"/>
+          </w:tcPr>
+          <w:p>
+            <w:pPr>
+              <w:jc w:val="both"/>
+              <w:rPr>
+                <w:rFonts w:ascii="Times New Roman" w:hAnsi="Times New Roman" w:cs="Times New Roman"/>
+              </w:rPr>
+            </w:pPr>
+          </w:p>
+        </w:tc>
+      </w:tr>
+      <w:tr>
+        <w:tc>
+          <w:tcPr>
+            <w:tcW w:w="846" w:type="dxa"/>
+          </w:tcPr>
+          <w:p>
+            <w:pPr>
+              <w:jc w:val="both"/>
+              <w:rPr>
+                <w:rFonts w:ascii="Times New Roman" w:hAnsi="Times New Roman" w:cs="Times New Roman"/>
+              </w:rPr>
+            </w:pPr>
+            <w:proofErr w:type="spellStart"/>
+            <w:r>
+              <w:rPr>
+                <w:rFonts w:ascii="Times New Roman" w:hAnsi="Times New Roman" w:cs="Times New Roman"/>
+              </w:rPr>
+              <w:t>Graph</w:t>
+            </w:r>
+            <w:proofErr w:type="spellEnd"/>
+          </w:p>
+        </w:tc>
+        <w:tc>
+          <w:tcPr>
+            <w:tcW w:w="1701" w:type="dxa"/>
+          </w:tcPr>
+          <w:p>
+            <w:pPr>
+              <w:jc w:val="both"/>
+              <w:rPr>
+                <w:rFonts w:ascii="Times New Roman" w:hAnsi="Times New Roman" w:cs="Times New Roman"/>
+              </w:rPr>
+            </w:pPr>
+            <w:r>
+              <w:rPr>
+                <w:rFonts w:ascii="Times New Roman" w:hAnsi="Times New Roman" w:cs="Times New Roman"/>
+              </w:rPr>
+              <w:t>+</w:t>
+            </w:r>
+            <w:proofErr w:type="spellStart"/>
+            <w:r>
+              <w:rPr>
+                <w:rFonts w:ascii="Times New Roman" w:hAnsi="Times New Roman" w:cs="Times New Roman"/>
+              </w:rPr>
+              <w:t>prim</w:t>
+            </w:r>
+            <w:proofErr w:type="spellEnd"/>
+            <w:r>
+              <w:rPr>
+                <w:rFonts w:ascii="Times New Roman" w:hAnsi="Times New Roman" w:cs="Times New Roman"/>
+              </w:rPr>
+              <w:t>(</w:t>
+            </w:r>
+            <w:proofErr w:type="spellStart"/>
+            <w:r>
+              <w:rPr>
+                <w:rFonts w:ascii="Times New Roman" w:hAnsi="Times New Roman" w:cs="Times New Roman"/>
+              </w:rPr>
+              <w:t>Graph</w:t>
+            </w:r>
+            <w:proofErr w:type="spellEnd"/>
+            <w:r>
+              <w:rPr>
+                <w:rFonts w:ascii="Times New Roman" w:hAnsi="Times New Roman" w:cs="Times New Roman"/>
+              </w:rPr>
+              <w:t xml:space="preserve">): </w:t>
+            </w:r>
+            <w:proofErr w:type="spellStart"/>
+            <w:r>
+              <w:rPr>
+                <w:rFonts w:ascii="Times New Roman" w:hAnsi="Times New Roman" w:cs="Times New Roman"/>
+              </w:rPr>
+              <w:t>void</w:t>
+            </w:r>
+            <w:proofErr w:type="spellEnd"/>
+          </w:p>
+        </w:tc>
+        <w:tc>
+          <w:tcPr>
+            <w:tcW w:w="2268" w:type="dxa"/>
+          </w:tcPr>
+          <w:p>
+            <w:pPr>
+              <w:jc w:val="both"/>
+              <w:rPr>
+                <w:noProof/>
+              </w:rPr>
+            </w:pPr>
+          </w:p>
+        </w:tc>
+        <w:tc>
+          <w:tcPr>
+            <w:tcW w:w="1939" w:type="dxa"/>
+          </w:tcPr>
+          <w:p>
+            <w:pPr>
+              <w:jc w:val="both"/>
+              <w:rPr>
+                <w:rFonts w:ascii="Times New Roman" w:hAnsi="Times New Roman" w:cs="Times New Roman"/>
+              </w:rPr>
+            </w:pPr>
+          </w:p>
+        </w:tc>
+        <w:tc>
+          <w:tcPr>
+            <w:tcW w:w="2074" w:type="dxa"/>
+          </w:tcPr>
+          <w:p>
+            <w:pPr>
+              <w:jc w:val="both"/>
+              <w:rPr>
+                <w:rFonts w:ascii="Times New Roman" w:hAnsi="Times New Roman" w:cs="Times New Roman"/>
+              </w:rPr>
+            </w:pPr>
           </w:p>
         </w:tc>
       </w:tr>
@@ -17135,7 +18705,7 @@
 </file>
 
 <file path=customXml/itemProps1.xml><?xml version="1.0" encoding="utf-8"?>
-<ds:datastoreItem xmlns:ds="http://schemas.openxmlformats.org/officeDocument/2006/customXml" ds:itemID="{11E81CF3-7B87-4058-A162-D324C5984B61}">
+<ds:datastoreItem xmlns:ds="http://schemas.openxmlformats.org/officeDocument/2006/customXml" ds:itemID="{1286558E-4E11-4D49-B9D8-D5DD05A82510}">
   <ds:schemaRefs>
     <ds:schemaRef ds:uri="http://schemas.openxmlformats.org/officeDocument/2006/bibliography"/>
   </ds:schemaRefs>

</xml_diff>

<commit_message>
Done pruebas estructurales, empezado Dfs
</commit_message>
<xml_diff>
--- a/Método de la ingeniería/TAD Grafos.docx
+++ b/Método de la ingeniería/TAD Grafos.docx
@@ -5444,6 +5444,7 @@
               </w:rPr>
               <w:t xml:space="preserve"> </w:t>
             </w:r>
+            <w:proofErr w:type="spellStart"/>
             <w:proofErr w:type="gramStart"/>
             <w:r>
               <w:rPr>
@@ -5451,6 +5452,7 @@
               </w:rPr>
               <w:t>g.V</w:t>
             </w:r>
+            <w:proofErr w:type="spellEnd"/>
             <w:proofErr w:type="gramEnd"/>
             <w:r>
               <w:rPr>
@@ -5691,7 +5693,21 @@
               <w:rPr>
                 <w:rFonts w:eastAsiaTheme="minorEastAsia"/>
               </w:rPr>
-              <w:t xml:space="preserve"> g.V, añade atributo</w:t>
+              <w:t xml:space="preserve"> </w:t>
+            </w:r>
+            <w:proofErr w:type="spellStart"/>
+            <w:r>
+              <w:rPr>
+                <w:rFonts w:eastAsiaTheme="minorEastAsia"/>
+              </w:rPr>
+              <w:t>g.V</w:t>
+            </w:r>
+            <w:proofErr w:type="spellEnd"/>
+            <w:r>
+              <w:rPr>
+                <w:rFonts w:eastAsiaTheme="minorEastAsia"/>
+              </w:rPr>
+              <w:t>, añade atributo</w:t>
             </w:r>
             <w:r>
               <w:rPr>
@@ -9290,7 +9306,7 @@
               <w:rPr>
                 <w:rFonts w:ascii="Times New Roman" w:hAnsi="Times New Roman" w:cs="Times New Roman"/>
               </w:rPr>
-              <w:t>X=3</w:t>
+              <w:t>X=5</w:t>
             </w:r>
           </w:p>
           <w:p>
@@ -9704,7 +9720,19 @@
               <w:rPr>
                 <w:rFonts w:ascii="Times New Roman" w:hAnsi="Times New Roman" w:cs="Times New Roman"/>
               </w:rPr>
-              <w:t>e una arista que conecte de 3 a 4 ni de 4 a 3. Existen los vértices 1 y 2.</w:t>
+              <w:t xml:space="preserve">e una arista que conecte de 3 a 4 ni </w:t>
+            </w:r>
+            <w:r>
+              <w:rPr>
+                <w:rFonts w:ascii="Times New Roman" w:hAnsi="Times New Roman" w:cs="Times New Roman"/>
+              </w:rPr>
+              <w:t>de 4 a 3. Existen los vértices 3 y 4</w:t>
+            </w:r>
+            <w:r>
+              <w:rPr>
+                <w:rFonts w:ascii="Times New Roman" w:hAnsi="Times New Roman" w:cs="Times New Roman"/>
+              </w:rPr>
+              <w:t>.</w:t>
             </w:r>
           </w:p>
         </w:tc>
@@ -12459,8 +12487,6 @@
               </w:rPr>
               <w:t>void</w:t>
             </w:r>
-            <w:bookmarkStart w:id="0" w:name="_GoBack"/>
-            <w:bookmarkEnd w:id="0"/>
             <w:proofErr w:type="spellEnd"/>
           </w:p>
         </w:tc>
@@ -13132,10 +13158,10 @@
               </w:rPr>
               <w:lastRenderedPageBreak/>
               <w:drawing>
-                <wp:inline distT="0" distB="0" distL="0" distR="0" wp14:anchorId="73BF26CC" wp14:editId="368430E4">
-                  <wp:extent cx="1965316" cy="970060"/>
-                  <wp:effectExtent l="0" t="0" r="0" b="1905"/>
-                  <wp:docPr id="18" name="Imagen 18"/>
+                <wp:inline distT="0" distB="0" distL="0" distR="0" wp14:anchorId="786C5422" wp14:editId="1BF30FAF">
+                  <wp:extent cx="1781093" cy="1074026"/>
+                  <wp:effectExtent l="0" t="0" r="0" b="0"/>
+                  <wp:docPr id="10" name="Imagen 10"/>
                   <wp:cNvGraphicFramePr>
                     <a:graphicFrameLocks xmlns:a="http://schemas.openxmlformats.org/drawingml/2006/main" noChangeAspect="1"/>
                   </wp:cNvGraphicFramePr>
@@ -13148,13 +13174,13 @@
                         </pic:nvPicPr>
                         <pic:blipFill rotWithShape="1">
                           <a:blip r:embed="rId11"/>
-                          <a:srcRect l="46896" t="36540" r="30999" b="44054"/>
+                          <a:srcRect l="44488" t="43847" r="27315" b="25911"/>
                           <a:stretch/>
                         </pic:blipFill>
                         <pic:spPr bwMode="auto">
                           <a:xfrm>
                             <a:off x="0" y="0"/>
-                            <a:ext cx="1967483" cy="971129"/>
+                            <a:ext cx="1799306" cy="1085009"/>
                           </a:xfrm>
                           <a:prstGeom prst="rect">
                             <a:avLst/>
@@ -13174,6 +13200,8 @@
                 </wp:inline>
               </w:drawing>
             </w:r>
+            <w:bookmarkStart w:id="0" w:name="_GoBack"/>
+            <w:bookmarkEnd w:id="0"/>
           </w:p>
         </w:tc>
       </w:tr>
@@ -13546,7 +13574,13 @@
               <w:rPr>
                 <w:rFonts w:ascii="Times New Roman" w:hAnsi="Times New Roman" w:cs="Times New Roman"/>
               </w:rPr>
-              <w:t xml:space="preserve"> solo está compuesto por un árbol que en realidad puede verse de la siguiente manera, donde es una secuencia de números y los números en los paréntesis son los </w:t>
+              <w:t xml:space="preserve"> solo está compuesto por un árbol que en realidad puede verse de la siguiente manera, donde es una secuencia de números y los números en los</w:t>
+            </w:r>
+            <w:r>
+              <w:rPr>
+                <w:rFonts w:ascii="Times New Roman" w:hAnsi="Times New Roman" w:cs="Times New Roman"/>
+              </w:rPr>
+              <w:t xml:space="preserve"> paréntesis son los </w:t>
             </w:r>
             <w:proofErr w:type="spellStart"/>
             <w:r>
@@ -13562,14 +13596,6 @@
               </w:rPr>
               <w:t>:</w:t>
             </w:r>
-          </w:p>
-          <w:p>
-            <w:pPr>
-              <w:jc w:val="both"/>
-              <w:rPr>
-                <w:rFonts w:ascii="Times New Roman" w:hAnsi="Times New Roman" w:cs="Times New Roman"/>
-              </w:rPr>
-            </w:pPr>
           </w:p>
           <w:p>
             <w:pPr>
@@ -14268,14 +14294,14 @@
               <w:rPr>
                 <w:rFonts w:ascii="Times New Roman" w:hAnsi="Times New Roman" w:cs="Times New Roman"/>
               </w:rPr>
-              <w:t xml:space="preserve">El vértice </w:t>
+              <w:t xml:space="preserve">El vértice tiene </w:t>
             </w:r>
             <w:r>
               <w:rPr>
                 <w:rFonts w:ascii="Times New Roman" w:hAnsi="Times New Roman" w:cs="Times New Roman"/>
               </w:rPr>
               <w:lastRenderedPageBreak/>
-              <w:t>tiene valor Chicago</w:t>
+              <w:t>valor Chicago</w:t>
             </w:r>
           </w:p>
         </w:tc>
@@ -14295,14 +14321,14 @@
                 <w:rFonts w:ascii="Times New Roman" w:hAnsi="Times New Roman" w:cs="Times New Roman"/>
               </w:rPr>
               <w:lastRenderedPageBreak/>
-              <w:t xml:space="preserve">El camino </w:t>
+              <w:t xml:space="preserve">El camino mínimo </w:t>
             </w:r>
             <w:r>
               <w:rPr>
                 <w:rFonts w:ascii="Times New Roman" w:hAnsi="Times New Roman" w:cs="Times New Roman"/>
               </w:rPr>
               <w:lastRenderedPageBreak/>
-              <w:t>mínimo entre C</w:t>
+              <w:t>entre C</w:t>
             </w:r>
             <w:r>
               <w:rPr>
@@ -16391,7 +16417,6 @@
               <w:rPr>
                 <w:rFonts w:ascii="Times New Roman" w:hAnsi="Times New Roman" w:cs="Times New Roman"/>
               </w:rPr>
-              <w:lastRenderedPageBreak/>
               <w:t>Graph</w:t>
             </w:r>
             <w:proofErr w:type="spellEnd"/>
@@ -18735,7 +18760,7 @@
 </file>
 
 <file path=customXml/itemProps1.xml><?xml version="1.0" encoding="utf-8"?>
-<ds:datastoreItem xmlns:ds="http://schemas.openxmlformats.org/officeDocument/2006/customXml" ds:itemID="{F0BE542A-FB05-47C9-A46D-A1868EEDC8F9}">
+<ds:datastoreItem xmlns:ds="http://schemas.openxmlformats.org/officeDocument/2006/customXml" ds:itemID="{A88A46B0-66FA-483F-AF64-45C1227F8038}">
   <ds:schemaRefs>
     <ds:schemaRef ds:uri="http://schemas.openxmlformats.org/officeDocument/2006/bibliography"/>
   </ds:schemaRefs>

</xml_diff>

<commit_message>
Empezado test algoritmos de camino min
</commit_message>
<xml_diff>
--- a/Método de la ingeniería/TAD Grafos.docx
+++ b/Método de la ingeniería/TAD Grafos.docx
@@ -5444,7 +5444,6 @@
               </w:rPr>
               <w:t xml:space="preserve"> </w:t>
             </w:r>
-            <w:proofErr w:type="spellStart"/>
             <w:proofErr w:type="gramStart"/>
             <w:r>
               <w:rPr>
@@ -5452,7 +5451,6 @@
               </w:rPr>
               <w:t>g.V</w:t>
             </w:r>
-            <w:proofErr w:type="spellEnd"/>
             <w:proofErr w:type="gramEnd"/>
             <w:r>
               <w:rPr>
@@ -5693,21 +5691,7 @@
               <w:rPr>
                 <w:rFonts w:eastAsiaTheme="minorEastAsia"/>
               </w:rPr>
-              <w:t xml:space="preserve"> </w:t>
-            </w:r>
-            <w:proofErr w:type="spellStart"/>
-            <w:r>
-              <w:rPr>
-                <w:rFonts w:eastAsiaTheme="minorEastAsia"/>
-              </w:rPr>
-              <w:t>g.V</w:t>
-            </w:r>
-            <w:proofErr w:type="spellEnd"/>
-            <w:r>
-              <w:rPr>
-                <w:rFonts w:eastAsiaTheme="minorEastAsia"/>
-              </w:rPr>
-              <w:t>, añade atributo</w:t>
+              <w:t xml:space="preserve"> g.V, añade atributo</w:t>
             </w:r>
             <w:r>
               <w:rPr>
@@ -13405,7 +13389,6 @@
                 <w:rFonts w:ascii="Times New Roman" w:hAnsi="Times New Roman" w:cs="Times New Roman"/>
               </w:rPr>
             </w:pPr>
-            <w:bookmarkStart w:id="0" w:name="_GoBack"/>
             <w:proofErr w:type="spellStart"/>
             <w:r>
               <w:rPr>
@@ -13413,7 +13396,6 @@
               </w:rPr>
               <w:t>Graph</w:t>
             </w:r>
-            <w:bookmarkEnd w:id="0"/>
             <w:proofErr w:type="spellEnd"/>
           </w:p>
         </w:tc>
@@ -14267,7 +14249,15 @@
               <w:rPr>
                 <w:rFonts w:ascii="Times New Roman" w:hAnsi="Times New Roman" w:cs="Times New Roman"/>
               </w:rPr>
-              <w:t>void</w:t>
+              <w:t>vo</w:t>
+            </w:r>
+            <w:bookmarkStart w:id="0" w:name="_GoBack"/>
+            <w:bookmarkEnd w:id="0"/>
+            <w:r>
+              <w:rPr>
+                <w:rFonts w:ascii="Times New Roman" w:hAnsi="Times New Roman" w:cs="Times New Roman"/>
+              </w:rPr>
+              <w:t>id</w:t>
             </w:r>
             <w:proofErr w:type="spellEnd"/>
           </w:p>
@@ -18772,7 +18762,7 @@
 </file>
 
 <file path=customXml/itemProps1.xml><?xml version="1.0" encoding="utf-8"?>
-<ds:datastoreItem xmlns:ds="http://schemas.openxmlformats.org/officeDocument/2006/customXml" ds:itemID="{BC829D77-FC41-4DC2-A20E-F2D1888D04EB}">
+<ds:datastoreItem xmlns:ds="http://schemas.openxmlformats.org/officeDocument/2006/customXml" ds:itemID="{140F464E-BB98-437B-8837-48E5FFB06647}">
   <ds:schemaRefs>
     <ds:schemaRef ds:uri="http://schemas.openxmlformats.org/officeDocument/2006/bibliography"/>
   </ds:schemaRefs>

</xml_diff>